<commit_message>
Update integrated terminal binding
</commit_message>
<xml_diff>
--- a/docs/customization/keyboard-shortcuts-macos.docx
+++ b/docs/customization/keyboard-shortcuts-macos.docx
@@ -102,7 +102,7 @@
               </wp:anchor>
             </w:drawing>
           </mc:Choice>
-          <mc:Fallback xmlns:cx="http://schemas.microsoft.com/office/drawing/2014/chartex" xmlns:cx1="http://schemas.microsoft.com/office/drawing/2015/9/8/chartex" xmlns:cx2="http://schemas.microsoft.com/office/drawing/2015/10/21/chartex" xmlns:cx3="http://schemas.microsoft.com/office/drawing/2016/5/9/chartex" xmlns:cx4="http://schemas.microsoft.com/office/drawing/2016/5/10/chartex" xmlns:cx5="http://schemas.microsoft.com/office/drawing/2016/5/11/chartex" xmlns:cx6="http://schemas.microsoft.com/office/drawing/2016/5/12/chartex" xmlns:cx7="http://schemas.microsoft.com/office/drawing/2016/5/13/chartex" xmlns:cx8="http://schemas.microsoft.com/office/drawing/2016/5/14/chartex" xmlns:w16se="http://schemas.microsoft.com/office/word/2015/wordml/symex" xmlns:mo="http://schemas.microsoft.com/office/mac/office/2008/main" xmlns:mv="urn:schemas-microsoft-com:mac:vml">
+          <mc:Fallback xmlns:mv="urn:schemas-microsoft-com:mac:vml" xmlns:mo="http://schemas.microsoft.com/office/mac/office/2008/main" xmlns:w16se="http://schemas.microsoft.com/office/word/2015/wordml/symex" xmlns:cx8="http://schemas.microsoft.com/office/drawing/2016/5/14/chartex" xmlns:cx7="http://schemas.microsoft.com/office/drawing/2016/5/13/chartex" xmlns:cx6="http://schemas.microsoft.com/office/drawing/2016/5/12/chartex" xmlns:cx5="http://schemas.microsoft.com/office/drawing/2016/5/11/chartex" xmlns:cx4="http://schemas.microsoft.com/office/drawing/2016/5/10/chartex" xmlns:cx3="http://schemas.microsoft.com/office/drawing/2016/5/9/chartex" xmlns:cx2="http://schemas.microsoft.com/office/drawing/2015/10/21/chartex" xmlns:cx1="http://schemas.microsoft.com/office/drawing/2015/9/8/chartex" xmlns:cx="http://schemas.microsoft.com/office/drawing/2014/chartex">
             <w:pict>
               <v:shapetype w14:anchorId="4489160A" id="_x0000_t202" coordsize="21600,21600" o:spt="202" path="m0,0l0,21600,21600,21600,21600,0xe">
                 <v:stroke joinstyle="miter"/>
@@ -154,7 +154,6 @@
           </mc:Fallback>
         </mc:AlternateContent>
       </w:r>
-      <w:bookmarkStart w:id="0" w:name="_GoBack"/>
       <w:r>
         <w:rPr>
           <w:noProof/>
@@ -178,7 +177,7 @@
                     <a:blip r:embed="rId7">
                       <a:extLst>
                         <a:ext uri="{96DAC541-7B7A-43D3-8B79-37D633B846F1}">
-                          <asvg:svgBlip xmlns="" xmlns:cx="http://schemas.microsoft.com/office/drawing/2014/chartex" xmlns:cx1="http://schemas.microsoft.com/office/drawing/2015/9/8/chartex" xmlns:cx2="http://schemas.microsoft.com/office/drawing/2015/10/21/chartex" xmlns:cx3="http://schemas.microsoft.com/office/drawing/2016/5/9/chartex" xmlns:cx4="http://schemas.microsoft.com/office/drawing/2016/5/10/chartex" xmlns:cx5="http://schemas.microsoft.com/office/drawing/2016/5/11/chartex" xmlns:cx6="http://schemas.microsoft.com/office/drawing/2016/5/12/chartex" xmlns:cx7="http://schemas.microsoft.com/office/drawing/2016/5/13/chartex" xmlns:cx8="http://schemas.microsoft.com/office/drawing/2016/5/14/chartex" xmlns:o="urn:schemas-microsoft-com:office:office" xmlns:v="urn:schemas-microsoft-com:vml" xmlns:w10="urn:schemas-microsoft-com:office:word" xmlns:w="http://schemas.openxmlformats.org/wordprocessingml/2006/main" xmlns:w16se="http://schemas.microsoft.com/office/word/2015/wordml/symex" xmlns:asvg="http://schemas.microsoft.com/office/drawing/2016/SVG/main" r:embed="rId8"/>
+                          <asvg:svgBlip xmlns:asvg="http://schemas.microsoft.com/office/drawing/2016/SVG/main" xmlns:w16se="http://schemas.microsoft.com/office/word/2015/wordml/symex" xmlns:w="http://schemas.openxmlformats.org/wordprocessingml/2006/main" xmlns:w10="urn:schemas-microsoft-com:office:word" xmlns:v="urn:schemas-microsoft-com:vml" xmlns:o="urn:schemas-microsoft-com:office:office" xmlns:cx8="http://schemas.microsoft.com/office/drawing/2016/5/14/chartex" xmlns:cx7="http://schemas.microsoft.com/office/drawing/2016/5/13/chartex" xmlns:cx6="http://schemas.microsoft.com/office/drawing/2016/5/12/chartex" xmlns:cx5="http://schemas.microsoft.com/office/drawing/2016/5/11/chartex" xmlns:cx4="http://schemas.microsoft.com/office/drawing/2016/5/10/chartex" xmlns:cx3="http://schemas.microsoft.com/office/drawing/2016/5/9/chartex" xmlns:cx2="http://schemas.microsoft.com/office/drawing/2015/10/21/chartex" xmlns:cx1="http://schemas.microsoft.com/office/drawing/2015/9/8/chartex" xmlns:cx="http://schemas.microsoft.com/office/drawing/2014/chartex" xmlns="" r:embed="rId8"/>
                         </a:ext>
                       </a:extLst>
                     </a:blip>
@@ -201,7 +200,6 @@
           </wp:inline>
         </w:drawing>
       </w:r>
-      <w:bookmarkEnd w:id="0"/>
     </w:p>
     <w:p>
       <w:pPr>
@@ -1910,9 +1908,33 @@
             </w:pPr>
             <w:r>
               <w:rPr>
-                <w:rFonts w:ascii="Arial" w:hAnsi="Arial" w:cs="Arial"/>
-              </w:rPr>
-              <w:t>Alt+Click</w:t>
+                <w:rFonts w:ascii="Cambria Math" w:hAnsi="Cambria Math" w:cs="Cambria Math"/>
+              </w:rPr>
+              <w:t>⌥</w:t>
+            </w:r>
+            <w:r>
+              <w:rPr>
+                <w:rFonts w:ascii="Cambria Math" w:hAnsi="Cambria Math" w:cs="Cambria Math"/>
+              </w:rPr>
+              <w:t xml:space="preserve"> </w:t>
+            </w:r>
+            <w:r>
+              <w:rPr>
+                <w:rFonts w:ascii="Arial" w:hAnsi="Arial" w:cs="Arial"/>
+              </w:rPr>
+              <w:t>+</w:t>
+            </w:r>
+            <w:r>
+              <w:rPr>
+                <w:rFonts w:ascii="Arial" w:hAnsi="Arial" w:cs="Arial"/>
+              </w:rPr>
+              <w:t xml:space="preserve"> c</w:t>
+            </w:r>
+            <w:r>
+              <w:rPr>
+                <w:rFonts w:ascii="Arial" w:hAnsi="Arial" w:cs="Arial"/>
+              </w:rPr>
+              <w:t>lick</w:t>
             </w:r>
           </w:p>
         </w:tc>
@@ -2055,6 +2077,7 @@
                 <w:rFonts w:ascii="Arial" w:hAnsi="Arial" w:cs="Arial"/>
               </w:rPr>
             </w:pPr>
+            <w:bookmarkStart w:id="0" w:name="_GoBack"/>
             <w:r>
               <w:rPr>
                 <w:rFonts w:ascii="Cambria Math" w:hAnsi="Cambria Math" w:cs="Cambria Math"/>
@@ -2091,6 +2114,7 @@
           </w:p>
         </w:tc>
       </w:tr>
+      <w:bookmarkEnd w:id="0"/>
       <w:tr>
         <w:trPr>
           <w:cnfStyle w:val="000000100000" w:firstRow="0" w:lastRow="0" w:firstColumn="0" w:lastColumn="0" w:oddVBand="0" w:evenVBand="0" w:oddHBand="1" w:evenHBand="0" w:firstRowFirstColumn="0" w:firstRowLastColumn="0" w:lastRowFirstColumn="0" w:lastRowLastColumn="0"/>
@@ -2419,9 +2443,21 @@
             </w:pPr>
             <w:r>
               <w:rPr>
-                <w:rFonts w:ascii="Arial" w:hAnsi="Arial" w:cs="Arial"/>
-              </w:rPr>
-              <w:t>Shift+Alt + drag mouse</w:t>
+                <w:rFonts w:ascii="Cambria Math" w:hAnsi="Cambria Math" w:cs="Cambria Math"/>
+              </w:rPr>
+              <w:t>⇧⌥</w:t>
+            </w:r>
+            <w:r>
+              <w:rPr>
+                <w:rFonts w:ascii="Cambria Math" w:hAnsi="Cambria Math" w:cs="Cambria Math"/>
+              </w:rPr>
+              <w:t xml:space="preserve"> </w:t>
+            </w:r>
+            <w:r>
+              <w:rPr>
+                <w:rFonts w:ascii="Arial" w:hAnsi="Arial" w:cs="Arial"/>
+              </w:rPr>
+              <w:t>+ drag mouse</w:t>
             </w:r>
           </w:p>
         </w:tc>
@@ -7212,9 +7248,15 @@
             </w:pPr>
             <w:r>
               <w:rPr>
-                <w:rFonts w:ascii="Arial" w:hAnsi="Arial" w:cs="Arial"/>
-              </w:rPr>
-              <w:t>unassigned</w:t>
+                <w:rFonts w:ascii="Cambria Math" w:hAnsi="Cambria Math" w:cs="Cambria Math"/>
+              </w:rPr>
+              <w:t>⌘</w:t>
+            </w:r>
+            <w:r>
+              <w:rPr>
+                <w:rFonts w:ascii="Arial" w:hAnsi="Arial" w:cs="Arial"/>
+              </w:rPr>
+              <w:t>C</w:t>
             </w:r>
           </w:p>
         </w:tc>
@@ -8906,7 +8948,7 @@
 </file>
 
 <file path=customXml/itemProps1.xml><?xml version="1.0" encoding="utf-8"?>
-<ds:datastoreItem xmlns:ds="http://schemas.openxmlformats.org/officeDocument/2006/customXml" ds:itemID="{DF12EB69-6DCE-498A-88EC-6979D1661702}">
+<ds:datastoreItem xmlns:ds="http://schemas.openxmlformats.org/officeDocument/2006/customXml" ds:itemID="{0F47078F-AB84-4883-AFD7-6069A8AF0679}">
   <ds:schemaRefs>
     <ds:schemaRef ds:uri="http://schemas.openxmlformats.org/officeDocument/2006/bibliography"/>
   </ds:schemaRefs>

</xml_diff>

<commit_message>
Remove unassigned keybinding from macOS PDF
</commit_message>
<xml_diff>
--- a/docs/customization/keyboard-shortcuts-macos.docx
+++ b/docs/customization/keyboard-shortcuts-macos.docx
@@ -6013,8 +6013,6 @@
             </w:r>
           </w:p>
         </w:tc>
-        <w:bookmarkStart w:id="0" w:name="_GoBack"/>
-        <w:bookmarkEnd w:id="0"/>
       </w:tr>
       <w:tr>
         <w:trPr>
@@ -7259,11 +7257,31 @@
                 <w:rFonts w:ascii="Arial" w:hAnsi="Arial" w:cs="Arial"/>
               </w:rPr>
             </w:pPr>
-            <w:r>
-              <w:rPr>
-                <w:rFonts w:ascii="Arial" w:hAnsi="Arial" w:cs="Arial"/>
-              </w:rPr>
-              <w:t>unassigned</w:t>
+            <w:bookmarkStart w:id="0" w:name="_GoBack"/>
+            <w:bookmarkEnd w:id="0"/>
+            <w:r>
+              <w:rPr>
+                <w:rFonts w:ascii="Cambria Math" w:hAnsi="Cambria Math" w:cs="Cambria Math"/>
+              </w:rPr>
+              <w:t>⌘</w:t>
+            </w:r>
+            <w:r>
+              <w:rPr>
+                <w:rFonts w:ascii="Arial" w:hAnsi="Arial" w:cs="Arial"/>
+              </w:rPr>
+              <w:t>↑</w:t>
+            </w:r>
+            <w:r>
+              <w:rPr>
+                <w:rFonts w:ascii="Arial" w:hAnsi="Arial" w:cs="Arial"/>
+              </w:rPr>
+              <w:t xml:space="preserve"> / </w:t>
+            </w:r>
+            <w:r>
+              <w:rPr>
+                <w:rFonts w:ascii="Arial" w:hAnsi="Arial" w:cs="Arial"/>
+              </w:rPr>
+              <w:t>↓</w:t>
             </w:r>
           </w:p>
         </w:tc>
@@ -7284,7 +7302,13 @@
               <w:rPr>
                 <w:rFonts w:cs="Segoe UI"/>
               </w:rPr>
-              <w:t>Paste into active terminal</w:t>
+              <w:t>Scroll up</w:t>
+            </w:r>
+            <w:r>
+              <w:rPr>
+                <w:rFonts w:cs="Segoe UI"/>
+              </w:rPr>
+              <w:t>/down</w:t>
             </w:r>
           </w:p>
         </w:tc>
@@ -7308,7 +7332,69 @@
             </w:pPr>
             <w:r>
               <w:rPr>
-                <w:rFonts w:ascii="Cambria Math" w:hAnsi="Cambria Math" w:cs="Cambria Math"/>
+                <w:rFonts w:ascii="Arial" w:hAnsi="Arial" w:cs="Arial"/>
+              </w:rPr>
+              <w:t>PgUp</w:t>
+            </w:r>
+            <w:r>
+              <w:rPr>
+                <w:rFonts w:ascii="Arial" w:hAnsi="Arial" w:cs="Arial"/>
+              </w:rPr>
+              <w:t xml:space="preserve"> / </w:t>
+            </w:r>
+            <w:r>
+              <w:rPr>
+                <w:rFonts w:ascii="Arial" w:hAnsi="Arial" w:cs="Arial"/>
+              </w:rPr>
+              <w:t>PgDn</w:t>
+            </w:r>
+          </w:p>
+        </w:tc>
+        <w:tc>
+          <w:tcPr>
+            <w:tcW w:w="2953" w:type="dxa"/>
+            <w:hideMark/>
+          </w:tcPr>
+          <w:p>
+            <w:pPr>
+              <w:pStyle w:val="Table"/>
+              <w:cnfStyle w:val="000000100000" w:firstRow="0" w:lastRow="0" w:firstColumn="0" w:lastColumn="0" w:oddVBand="0" w:evenVBand="0" w:oddHBand="1" w:evenHBand="0" w:firstRowFirstColumn="0" w:firstRowLastColumn="0" w:lastRowFirstColumn="0" w:lastRowLastColumn="0"/>
+              <w:rPr>
+                <w:rFonts w:cs="Segoe UI"/>
+              </w:rPr>
+            </w:pPr>
+            <w:r>
+              <w:rPr>
+                <w:rFonts w:cs="Segoe UI"/>
+              </w:rPr>
+              <w:t>Scroll page up</w:t>
+            </w:r>
+            <w:r>
+              <w:rPr>
+                <w:rFonts w:cs="Segoe UI"/>
+              </w:rPr>
+              <w:t>/down</w:t>
+            </w:r>
+          </w:p>
+        </w:tc>
+      </w:tr>
+      <w:tr>
+        <w:tc>
+          <w:tcPr>
+            <w:cnfStyle w:val="001000000000" w:firstRow="0" w:lastRow="0" w:firstColumn="1" w:lastColumn="0" w:oddVBand="0" w:evenVBand="0" w:oddHBand="0" w:evenHBand="0" w:firstRowFirstColumn="0" w:firstRowLastColumn="0" w:lastRowFirstColumn="0" w:lastRowLastColumn="0"/>
+            <w:tcW w:w="1607" w:type="dxa"/>
+            <w:hideMark/>
+          </w:tcPr>
+          <w:p>
+            <w:pPr>
+              <w:pStyle w:val="Tablekey"/>
+              <w:rPr>
+                <w:rFonts w:ascii="Arial" w:hAnsi="Arial" w:cs="Arial"/>
+              </w:rPr>
+            </w:pPr>
+            <w:r>
+              <w:rPr>
+                <w:rFonts w:ascii="Cambria Math" w:eastAsia="MS Mincho" w:hAnsi="Cambria Math" w:cs="Cambria Math"/>
               </w:rPr>
               <w:t>⌘</w:t>
             </w:r>
@@ -7316,19 +7402,13 @@
               <w:rPr>
                 <w:rFonts w:ascii="Arial" w:hAnsi="Arial" w:cs="Arial"/>
               </w:rPr>
-              <w:t>↑</w:t>
-            </w:r>
-            <w:r>
-              <w:rPr>
-                <w:rFonts w:ascii="Arial" w:hAnsi="Arial" w:cs="Arial"/>
-              </w:rPr>
-              <w:t xml:space="preserve"> / </w:t>
-            </w:r>
-            <w:r>
-              <w:rPr>
-                <w:rFonts w:ascii="Arial" w:hAnsi="Arial" w:cs="Arial"/>
-              </w:rPr>
-              <w:t>↓</w:t>
+              <w:t>Home</w:t>
+            </w:r>
+            <w:r>
+              <w:rPr>
+                <w:rFonts w:ascii="Arial" w:hAnsi="Arial" w:cs="Arial"/>
+              </w:rPr>
+              <w:t xml:space="preserve"> / End</w:t>
             </w:r>
           </w:p>
         </w:tc>
@@ -7340,134 +7420,7 @@
           <w:p>
             <w:pPr>
               <w:pStyle w:val="Table"/>
-              <w:cnfStyle w:val="000000100000" w:firstRow="0" w:lastRow="0" w:firstColumn="0" w:lastColumn="0" w:oddVBand="0" w:evenVBand="0" w:oddHBand="1" w:evenHBand="0" w:firstRowFirstColumn="0" w:firstRowLastColumn="0" w:lastRowFirstColumn="0" w:lastRowLastColumn="0"/>
-              <w:rPr>
-                <w:rFonts w:cs="Segoe UI"/>
-              </w:rPr>
-            </w:pPr>
-            <w:r>
-              <w:rPr>
-                <w:rFonts w:cs="Segoe UI"/>
-              </w:rPr>
-              <w:t>Scroll up</w:t>
-            </w:r>
-            <w:r>
-              <w:rPr>
-                <w:rFonts w:cs="Segoe UI"/>
-              </w:rPr>
-              <w:t>/down</w:t>
-            </w:r>
-          </w:p>
-        </w:tc>
-      </w:tr>
-      <w:tr>
-        <w:tc>
-          <w:tcPr>
-            <w:cnfStyle w:val="001000000000" w:firstRow="0" w:lastRow="0" w:firstColumn="1" w:lastColumn="0" w:oddVBand="0" w:evenVBand="0" w:oddHBand="0" w:evenHBand="0" w:firstRowFirstColumn="0" w:firstRowLastColumn="0" w:lastRowFirstColumn="0" w:lastRowLastColumn="0"/>
-            <w:tcW w:w="1607" w:type="dxa"/>
-            <w:hideMark/>
-          </w:tcPr>
-          <w:p>
-            <w:pPr>
-              <w:pStyle w:val="Tablekey"/>
-              <w:rPr>
-                <w:rFonts w:ascii="Arial" w:hAnsi="Arial" w:cs="Arial"/>
-              </w:rPr>
-            </w:pPr>
-            <w:r>
-              <w:rPr>
-                <w:rFonts w:ascii="Arial" w:hAnsi="Arial" w:cs="Arial"/>
-              </w:rPr>
-              <w:t>PgUp</w:t>
-            </w:r>
-            <w:r>
-              <w:rPr>
-                <w:rFonts w:ascii="Arial" w:hAnsi="Arial" w:cs="Arial"/>
-              </w:rPr>
-              <w:t xml:space="preserve"> / </w:t>
-            </w:r>
-            <w:r>
-              <w:rPr>
-                <w:rFonts w:ascii="Arial" w:hAnsi="Arial" w:cs="Arial"/>
-              </w:rPr>
-              <w:t>PgDn</w:t>
-            </w:r>
-          </w:p>
-        </w:tc>
-        <w:tc>
-          <w:tcPr>
-            <w:tcW w:w="2953" w:type="dxa"/>
-            <w:hideMark/>
-          </w:tcPr>
-          <w:p>
-            <w:pPr>
-              <w:pStyle w:val="Table"/>
               <w:cnfStyle w:val="000000000000" w:firstRow="0" w:lastRow="0" w:firstColumn="0" w:lastColumn="0" w:oddVBand="0" w:evenVBand="0" w:oddHBand="0" w:evenHBand="0" w:firstRowFirstColumn="0" w:firstRowLastColumn="0" w:lastRowFirstColumn="0" w:lastRowLastColumn="0"/>
-              <w:rPr>
-                <w:rFonts w:cs="Segoe UI"/>
-              </w:rPr>
-            </w:pPr>
-            <w:r>
-              <w:rPr>
-                <w:rFonts w:cs="Segoe UI"/>
-              </w:rPr>
-              <w:t>Scroll page up</w:t>
-            </w:r>
-            <w:r>
-              <w:rPr>
-                <w:rFonts w:cs="Segoe UI"/>
-              </w:rPr>
-              <w:t>/down</w:t>
-            </w:r>
-          </w:p>
-        </w:tc>
-      </w:tr>
-      <w:tr>
-        <w:trPr>
-          <w:cnfStyle w:val="000000100000" w:firstRow="0" w:lastRow="0" w:firstColumn="0" w:lastColumn="0" w:oddVBand="0" w:evenVBand="0" w:oddHBand="1" w:evenHBand="0" w:firstRowFirstColumn="0" w:firstRowLastColumn="0" w:lastRowFirstColumn="0" w:lastRowLastColumn="0"/>
-        </w:trPr>
-        <w:tc>
-          <w:tcPr>
-            <w:cnfStyle w:val="001000000000" w:firstRow="0" w:lastRow="0" w:firstColumn="1" w:lastColumn="0" w:oddVBand="0" w:evenVBand="0" w:oddHBand="0" w:evenHBand="0" w:firstRowFirstColumn="0" w:firstRowLastColumn="0" w:lastRowFirstColumn="0" w:lastRowLastColumn="0"/>
-            <w:tcW w:w="1607" w:type="dxa"/>
-            <w:hideMark/>
-          </w:tcPr>
-          <w:p>
-            <w:pPr>
-              <w:pStyle w:val="Tablekey"/>
-              <w:rPr>
-                <w:rFonts w:ascii="Arial" w:hAnsi="Arial" w:cs="Arial"/>
-              </w:rPr>
-            </w:pPr>
-            <w:r>
-              <w:rPr>
-                <w:rFonts w:ascii="Cambria Math" w:eastAsia="MS Mincho" w:hAnsi="Cambria Math" w:cs="Cambria Math"/>
-              </w:rPr>
-              <w:t>⌘</w:t>
-            </w:r>
-            <w:r>
-              <w:rPr>
-                <w:rFonts w:ascii="Arial" w:hAnsi="Arial" w:cs="Arial"/>
-              </w:rPr>
-              <w:t>Home</w:t>
-            </w:r>
-            <w:r>
-              <w:rPr>
-                <w:rFonts w:ascii="Arial" w:hAnsi="Arial" w:cs="Arial"/>
-              </w:rPr>
-              <w:t xml:space="preserve"> / End</w:t>
-            </w:r>
-          </w:p>
-        </w:tc>
-        <w:tc>
-          <w:tcPr>
-            <w:tcW w:w="2953" w:type="dxa"/>
-            <w:hideMark/>
-          </w:tcPr>
-          <w:p>
-            <w:pPr>
-              <w:pStyle w:val="Table"/>
-              <w:cnfStyle w:val="000000100000" w:firstRow="0" w:lastRow="0" w:firstColumn="0" w:lastColumn="0" w:oddVBand="0" w:evenVBand="0" w:oddHBand="1" w:evenHBand="0" w:firstRowFirstColumn="0" w:firstRowLastColumn="0" w:lastRowFirstColumn="0" w:lastRowLastColumn="0"/>
               <w:rPr>
                 <w:rFonts w:cs="Segoe UI"/>
               </w:rPr>
@@ -8676,7 +8629,7 @@
 </file>
 
 <file path=customXml/itemProps1.xml><?xml version="1.0" encoding="utf-8"?>
-<ds:datastoreItem xmlns:ds="http://schemas.openxmlformats.org/officeDocument/2006/customXml" ds:itemID="{05B76212-99EE-499A-BD44-26D44FFAAA80}">
+<ds:datastoreItem xmlns:ds="http://schemas.openxmlformats.org/officeDocument/2006/customXml" ds:itemID="{308934C6-843F-4339-8A06-FB49C3794683}">
   <ds:schemaRefs>
     <ds:schemaRef ds:uri="http://schemas.openxmlformats.org/officeDocument/2006/bibliography"/>
   </ds:schemaRefs>

</xml_diff>

<commit_message>
Remove wrong spacing in macOS cheatsheet
</commit_message>
<xml_diff>
--- a/docs/customization/keyboard-shortcuts-macos.docx
+++ b/docs/customization/keyboard-shortcuts-macos.docx
@@ -1,6 +1,6 @@
 
 <file path=word/document.xml><?xml version="1.0" encoding="utf-8"?>
-<w:document xmlns:wpc="http://schemas.microsoft.com/office/word/2010/wordprocessingCanvas" xmlns:mc="http://schemas.openxmlformats.org/markup-compatibility/2006" xmlns:o="urn:schemas-microsoft-com:office:office" xmlns:r="http://schemas.openxmlformats.org/officeDocument/2006/relationships" xmlns:m="http://schemas.openxmlformats.org/officeDocument/2006/math" xmlns:v="urn:schemas-microsoft-com:vml" xmlns:wp14="http://schemas.microsoft.com/office/word/2010/wordprocessingDrawing" xmlns:wp="http://schemas.openxmlformats.org/drawingml/2006/wordprocessingDrawing" xmlns:w10="urn:schemas-microsoft-com:office:word" xmlns:w="http://schemas.openxmlformats.org/wordprocessingml/2006/main" xmlns:w14="http://schemas.microsoft.com/office/word/2010/wordml" xmlns:w15="http://schemas.microsoft.com/office/word/2012/wordml" xmlns:wpg="http://schemas.microsoft.com/office/word/2010/wordprocessingGroup" xmlns:wpi="http://schemas.microsoft.com/office/word/2010/wordprocessingInk" xmlns:wne="http://schemas.microsoft.com/office/word/2006/wordml" xmlns:wps="http://schemas.microsoft.com/office/word/2010/wordprocessingShape" mc:Ignorable="w14 w15 wp14">
+<w:document xmlns:wpc="http://schemas.microsoft.com/office/word/2010/wordprocessingCanvas" xmlns:cx="http://schemas.microsoft.com/office/drawing/2014/chartex" xmlns:cx1="http://schemas.microsoft.com/office/drawing/2015/9/8/chartex" xmlns:cx2="http://schemas.microsoft.com/office/drawing/2015/10/21/chartex" xmlns:cx3="http://schemas.microsoft.com/office/drawing/2016/5/9/chartex" xmlns:cx4="http://schemas.microsoft.com/office/drawing/2016/5/10/chartex" xmlns:cx5="http://schemas.microsoft.com/office/drawing/2016/5/11/chartex" xmlns:cx6="http://schemas.microsoft.com/office/drawing/2016/5/12/chartex" xmlns:cx7="http://schemas.microsoft.com/office/drawing/2016/5/13/chartex" xmlns:cx8="http://schemas.microsoft.com/office/drawing/2016/5/14/chartex" xmlns:mc="http://schemas.openxmlformats.org/markup-compatibility/2006" xmlns:aink="http://schemas.microsoft.com/office/drawing/2016/ink" xmlns:am3d="http://schemas.microsoft.com/office/drawing/2017/model3d" xmlns:o="urn:schemas-microsoft-com:office:office" xmlns:r="http://schemas.openxmlformats.org/officeDocument/2006/relationships" xmlns:m="http://schemas.openxmlformats.org/officeDocument/2006/math" xmlns:v="urn:schemas-microsoft-com:vml" xmlns:wp14="http://schemas.microsoft.com/office/word/2010/wordprocessingDrawing" xmlns:wp="http://schemas.openxmlformats.org/drawingml/2006/wordprocessingDrawing" xmlns:w10="urn:schemas-microsoft-com:office:word" xmlns:w="http://schemas.openxmlformats.org/wordprocessingml/2006/main" xmlns:w14="http://schemas.microsoft.com/office/word/2010/wordml" xmlns:w15="http://schemas.microsoft.com/office/word/2012/wordml" xmlns:w16cid="http://schemas.microsoft.com/office/word/2016/wordml/cid" xmlns:w16se="http://schemas.microsoft.com/office/word/2015/wordml/symex" xmlns:wpg="http://schemas.microsoft.com/office/word/2010/wordprocessingGroup" xmlns:wpi="http://schemas.microsoft.com/office/word/2010/wordprocessingInk" xmlns:wne="http://schemas.microsoft.com/office/word/2006/wordml" xmlns:wps="http://schemas.microsoft.com/office/word/2010/wordprocessingShape" mc:Ignorable="w14 w15 w16se w16cid wp14">
   <w:body>
     <w:p>
       <w:r>
@@ -446,13 +446,13 @@
             <w:pPr>
               <w:pStyle w:val="Tablekey"/>
               <w:rPr>
-                <w:rFonts w:ascii="Cambria Math" w:eastAsia="MS Mincho" w:hAnsi="Cambria Math" w:cs="Cambria Math" w:hint="eastAsia"/>
-              </w:rPr>
-            </w:pPr>
-            <w:r>
-              <w:rPr>
                 <w:rFonts w:ascii="Cambria Math" w:eastAsia="MS Mincho" w:hAnsi="Cambria Math" w:cs="Cambria Math"/>
               </w:rPr>
+            </w:pPr>
+            <w:r>
+              <w:rPr>
+                <w:rFonts w:ascii="Cambria Math" w:eastAsia="MS Mincho" w:hAnsi="Cambria Math" w:cs="Cambria Math"/>
+              </w:rPr>
               <w:t>⌘</w:t>
             </w:r>
             <w:r>
@@ -492,7 +492,7 @@
             <w:pPr>
               <w:pStyle w:val="Tablekey"/>
               <w:rPr>
-                <w:rFonts w:ascii="Cambria Math" w:eastAsia="MS Mincho" w:hAnsi="Cambria Math" w:cs="Cambria Math" w:hint="eastAsia"/>
+                <w:rFonts w:ascii="Cambria Math" w:eastAsia="MS Mincho" w:hAnsi="Cambria Math" w:cs="Cambria Math"/>
               </w:rPr>
             </w:pPr>
             <w:r>
@@ -1242,12 +1242,14 @@
               </w:rPr>
               <w:t>⌃</w:t>
             </w:r>
+            <w:proofErr w:type="spellStart"/>
             <w:r>
               <w:rPr>
                 <w:rFonts w:ascii="Arial" w:hAnsi="Arial" w:cs="Arial"/>
               </w:rPr>
               <w:t>PgUp</w:t>
             </w:r>
+            <w:proofErr w:type="spellEnd"/>
             <w:r>
               <w:rPr>
                 <w:rFonts w:ascii="Arial" w:hAnsi="Arial" w:cs="Arial"/>
@@ -1260,12 +1262,14 @@
               </w:rPr>
               <w:t>⌃</w:t>
             </w:r>
+            <w:proofErr w:type="spellStart"/>
             <w:r>
               <w:rPr>
                 <w:rFonts w:ascii="Arial" w:hAnsi="Arial" w:cs="Arial"/>
               </w:rPr>
               <w:t>PgDn</w:t>
             </w:r>
+            <w:proofErr w:type="spellEnd"/>
           </w:p>
         </w:tc>
         <w:tc>
@@ -1316,11 +1320,19 @@
               </w:rPr>
               <w:t>⌘</w:t>
             </w:r>
-            <w:r>
-              <w:rPr>
-                <w:rFonts w:ascii="Arial" w:hAnsi="Arial" w:cs="Arial"/>
-              </w:rPr>
-              <w:t>PgUp /</w:t>
+            <w:proofErr w:type="spellStart"/>
+            <w:r>
+              <w:rPr>
+                <w:rFonts w:ascii="Arial" w:hAnsi="Arial" w:cs="Arial"/>
+              </w:rPr>
+              <w:t>PgUp</w:t>
+            </w:r>
+            <w:proofErr w:type="spellEnd"/>
+            <w:r>
+              <w:rPr>
+                <w:rFonts w:ascii="Arial" w:hAnsi="Arial" w:cs="Arial"/>
+              </w:rPr>
+              <w:t xml:space="preserve"> /</w:t>
             </w:r>
             <w:r>
               <w:rPr>
@@ -1328,12 +1340,14 @@
               </w:rPr>
               <w:t>⌘</w:t>
             </w:r>
+            <w:proofErr w:type="spellStart"/>
             <w:r>
               <w:rPr>
                 <w:rFonts w:ascii="Arial" w:hAnsi="Arial" w:cs="Arial"/>
               </w:rPr>
               <w:t>PgDn</w:t>
             </w:r>
+            <w:proofErr w:type="spellEnd"/>
           </w:p>
         </w:tc>
         <w:tc>
@@ -1497,6 +1511,7 @@
               </w:rPr>
               <w:t xml:space="preserve">K </w:t>
             </w:r>
+            <w:proofErr w:type="gramStart"/>
             <w:r>
               <w:rPr>
                 <w:rFonts w:ascii="Cambria Math" w:hAnsi="Cambria Math" w:cs="Cambria Math"/>
@@ -1509,6 +1524,7 @@
               </w:rPr>
               <w:t>[</w:t>
             </w:r>
+            <w:proofErr w:type="gramEnd"/>
             <w:r>
               <w:rPr>
                 <w:rFonts w:ascii="Arial" w:hAnsi="Arial" w:cs="Arial"/>
@@ -1570,8 +1586,16 @@
               <w:rPr>
                 <w:rFonts w:cs="Segoe UI"/>
               </w:rPr>
-              <w:t xml:space="preserve"> all subregions</w:t>
-            </w:r>
+              <w:t xml:space="preserve"> all </w:t>
+            </w:r>
+            <w:proofErr w:type="spellStart"/>
+            <w:r>
+              <w:rPr>
+                <w:rFonts w:cs="Segoe UI"/>
+              </w:rPr>
+              <w:t>subregions</w:t>
+            </w:r>
+            <w:proofErr w:type="spellEnd"/>
           </w:p>
         </w:tc>
       </w:tr>
@@ -1610,6 +1634,7 @@
               </w:rPr>
               <w:t>⌘</w:t>
             </w:r>
+            <w:proofErr w:type="gramStart"/>
             <w:r>
               <w:rPr>
                 <w:rFonts w:ascii="Arial" w:hAnsi="Arial" w:cs="Arial"/>
@@ -1620,7 +1645,14 @@
               <w:rPr>
                 <w:rFonts w:ascii="Arial" w:hAnsi="Arial" w:cs="Arial"/>
               </w:rPr>
-              <w:t xml:space="preserve">  /  </w:t>
+              <w:t xml:space="preserve">  /</w:t>
+            </w:r>
+            <w:proofErr w:type="gramEnd"/>
+            <w:r>
+              <w:rPr>
+                <w:rFonts w:ascii="Arial" w:hAnsi="Arial" w:cs="Arial"/>
+              </w:rPr>
+              <w:t xml:space="preserve">  </w:t>
             </w:r>
             <w:r>
               <w:rPr>
@@ -2742,12 +2774,14 @@
               </w:rPr>
               <w:t>⇧⌥⌘</w:t>
             </w:r>
+            <w:proofErr w:type="spellStart"/>
             <w:r>
               <w:rPr>
                 <w:rFonts w:ascii="Arial" w:hAnsi="Arial" w:cs="Arial"/>
               </w:rPr>
               <w:t>PgUp</w:t>
             </w:r>
+            <w:proofErr w:type="spellEnd"/>
           </w:p>
         </w:tc>
         <w:tc>
@@ -2807,12 +2841,14 @@
               </w:rPr>
               <w:t>⇧⌥⌘</w:t>
             </w:r>
+            <w:proofErr w:type="spellStart"/>
             <w:r>
               <w:rPr>
                 <w:rFonts w:ascii="Arial" w:hAnsi="Arial" w:cs="Arial"/>
               </w:rPr>
               <w:t>PgDn</w:t>
             </w:r>
+            <w:proofErr w:type="spellEnd"/>
           </w:p>
         </w:tc>
         <w:tc>
@@ -4824,6 +4860,8 @@
             </w:r>
           </w:p>
         </w:tc>
+        <w:bookmarkStart w:id="0" w:name="_GoBack"/>
+        <w:bookmarkEnd w:id="0"/>
       </w:tr>
       <w:tr>
         <w:tc>
@@ -5075,8 +5113,17 @@
                                   <w:rStyle w:val="Hyperlink"/>
                                   <w:sz w:val="16"/>
                                 </w:rPr>
-                                <w:t>aka.ms/vscodekeybindings</w:t>
+                                <w:t>aka.ms/</w:t>
                               </w:r>
+                              <w:proofErr w:type="spellStart"/>
+                              <w:r>
+                                <w:rPr>
+                                  <w:rStyle w:val="Hyperlink"/>
+                                  <w:sz w:val="16"/>
+                                </w:rPr>
+                                <w:t>vscodekeybindings</w:t>
+                              </w:r>
+                              <w:proofErr w:type="spellEnd"/>
                             </w:hyperlink>
                           </w:p>
                         </w:txbxContent>
@@ -5102,7 +5149,7 @@
                 <v:stroke joinstyle="miter"/>
                 <v:path gradientshapeok="t" o:connecttype="rect"/>
               </v:shapetype>
-              <v:shape id="_x0000_s1027" type="#_x0000_t202" style="position:absolute;margin-left:531pt;margin-top:74.45pt;width:227.5pt;height:30.05pt;z-index:251659264;visibility:visible;mso-wrap-style:square;mso-width-percent:0;mso-height-percent:0;mso-wrap-distance-left:9pt;mso-wrap-distance-top:3.6pt;mso-wrap-distance-right:9pt;mso-wrap-distance-bottom:3.6pt;mso-position-horizontal:absolute;mso-position-horizontal-relative:margin;mso-position-vertical:absolute;mso-position-vertical-relative:text;mso-width-percent:0;mso-height-percent:0;mso-width-relative:margin;mso-height-relative:margin;v-text-anchor:bottom" o:gfxdata="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" filled="f" stroked="f">
+              <v:shape id="_x0000_s1027" type="#_x0000_t202" style="position:absolute;margin-left:531pt;margin-top:74.45pt;width:227.5pt;height:30.05pt;z-index:251659264;visibility:visible;mso-wrap-style:square;mso-width-percent:0;mso-height-percent:0;mso-wrap-distance-left:9pt;mso-wrap-distance-top:3.6pt;mso-wrap-distance-right:9pt;mso-wrap-distance-bottom:3.6pt;mso-position-horizontal:absolute;mso-position-horizontal-relative:margin;mso-position-vertical:absolute;mso-position-vertical-relative:text;mso-width-percent:0;mso-height-percent:0;mso-width-relative:margin;mso-height-relative:margin;v-text-anchor:bottom" o:gfxdata="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" filled="f" stroked="f">
                 <v:textbox inset="0,0,0,0">
                   <w:txbxContent>
                     <w:p>
@@ -5123,14 +5170,23 @@
                         </w:rPr>
                         <w:t xml:space="preserve">ther operating systems’ keyboard shortcuts and additional unassigned shortcuts available at </w:t>
                       </w:r>
-                      <w:hyperlink r:id="rId10" w:history="1">
+                      <w:hyperlink r:id="rId9" w:history="1">
                         <w:r>
                           <w:rPr>
                             <w:rStyle w:val="Hyperlink"/>
                             <w:sz w:val="16"/>
                           </w:rPr>
-                          <w:t>aka.ms/vscodekeybindings</w:t>
+                          <w:t>aka.ms/</w:t>
                         </w:r>
+                        <w:proofErr w:type="spellStart"/>
+                        <w:r>
+                          <w:rPr>
+                            <w:rStyle w:val="Hyperlink"/>
+                            <w:sz w:val="16"/>
+                          </w:rPr>
+                          <w:t>vscodekeybindings</w:t>
+                        </w:r>
+                        <w:proofErr w:type="spellEnd"/>
                       </w:hyperlink>
                     </w:p>
                   </w:txbxContent>
@@ -5984,8 +6040,6 @@
               </w:rPr>
               <w:t>0</w:t>
             </w:r>
-            <w:bookmarkStart w:id="0" w:name="_GoBack"/>
-            <w:bookmarkEnd w:id="0"/>
           </w:p>
         </w:tc>
         <w:tc>
@@ -6713,7 +6767,15 @@
               </w:rPr>
             </w:pPr>
             <w:r>
-              <w:t>Zen Mode (Esc Esc to exit)</w:t>
+              <w:t xml:space="preserve">Zen Mode (Esc </w:t>
+            </w:r>
+            <w:proofErr w:type="spellStart"/>
+            <w:r>
+              <w:t>Esc</w:t>
+            </w:r>
+            <w:proofErr w:type="spellEnd"/>
+            <w:r>
+              <w:t xml:space="preserve"> to exit)</w:t>
             </w:r>
           </w:p>
         </w:tc>
@@ -6900,7 +6962,13 @@
               <w:rPr>
                 <w:rFonts w:cs="Segoe UI"/>
               </w:rPr>
-              <w:t>/ out</w:t>
+              <w:t>/</w:t>
+            </w:r>
+            <w:r>
+              <w:rPr>
+                <w:rFonts w:cs="Segoe UI"/>
+              </w:rPr>
+              <w:t>out</w:t>
             </w:r>
           </w:p>
         </w:tc>
@@ -7330,24 +7398,28 @@
                 <w:rFonts w:ascii="Arial" w:hAnsi="Arial" w:cs="Arial"/>
               </w:rPr>
             </w:pPr>
+            <w:proofErr w:type="spellStart"/>
             <w:r>
               <w:rPr>
                 <w:rFonts w:ascii="Arial" w:hAnsi="Arial" w:cs="Arial"/>
               </w:rPr>
               <w:t>PgUp</w:t>
             </w:r>
+            <w:proofErr w:type="spellEnd"/>
             <w:r>
               <w:rPr>
                 <w:rFonts w:ascii="Arial" w:hAnsi="Arial" w:cs="Arial"/>
               </w:rPr>
               <w:t xml:space="preserve"> / </w:t>
             </w:r>
+            <w:proofErr w:type="spellStart"/>
             <w:r>
               <w:rPr>
                 <w:rFonts w:ascii="Arial" w:hAnsi="Arial" w:cs="Arial"/>
               </w:rPr>
               <w:t>PgDn</w:t>
             </w:r>
+            <w:proofErr w:type="spellEnd"/>
           </w:p>
         </w:tc>
         <w:tc>
@@ -7459,7 +7531,7 @@
 </file>
 
 <file path=word/endnotes.xml><?xml version="1.0" encoding="utf-8"?>
-<w:endnotes xmlns:wpc="http://schemas.microsoft.com/office/word/2010/wordprocessingCanvas" xmlns:mc="http://schemas.openxmlformats.org/markup-compatibility/2006" xmlns:o="urn:schemas-microsoft-com:office:office" xmlns:r="http://schemas.openxmlformats.org/officeDocument/2006/relationships" xmlns:m="http://schemas.openxmlformats.org/officeDocument/2006/math" xmlns:v="urn:schemas-microsoft-com:vml" xmlns:wp14="http://schemas.microsoft.com/office/word/2010/wordprocessingDrawing" xmlns:wp="http://schemas.openxmlformats.org/drawingml/2006/wordprocessingDrawing" xmlns:w10="urn:schemas-microsoft-com:office:word" xmlns:w="http://schemas.openxmlformats.org/wordprocessingml/2006/main" xmlns:w14="http://schemas.microsoft.com/office/word/2010/wordml" xmlns:w15="http://schemas.microsoft.com/office/word/2012/wordml" xmlns:wpg="http://schemas.microsoft.com/office/word/2010/wordprocessingGroup" xmlns:wpi="http://schemas.microsoft.com/office/word/2010/wordprocessingInk" xmlns:wne="http://schemas.microsoft.com/office/word/2006/wordml" xmlns:wps="http://schemas.microsoft.com/office/word/2010/wordprocessingShape" mc:Ignorable="w14 w15 wp14">
+<w:endnotes xmlns:wpc="http://schemas.microsoft.com/office/word/2010/wordprocessingCanvas" xmlns:cx="http://schemas.microsoft.com/office/drawing/2014/chartex" xmlns:cx1="http://schemas.microsoft.com/office/drawing/2015/9/8/chartex" xmlns:cx2="http://schemas.microsoft.com/office/drawing/2015/10/21/chartex" xmlns:cx3="http://schemas.microsoft.com/office/drawing/2016/5/9/chartex" xmlns:cx4="http://schemas.microsoft.com/office/drawing/2016/5/10/chartex" xmlns:cx5="http://schemas.microsoft.com/office/drawing/2016/5/11/chartex" xmlns:cx6="http://schemas.microsoft.com/office/drawing/2016/5/12/chartex" xmlns:cx7="http://schemas.microsoft.com/office/drawing/2016/5/13/chartex" xmlns:cx8="http://schemas.microsoft.com/office/drawing/2016/5/14/chartex" xmlns:mc="http://schemas.openxmlformats.org/markup-compatibility/2006" xmlns:aink="http://schemas.microsoft.com/office/drawing/2016/ink" xmlns:am3d="http://schemas.microsoft.com/office/drawing/2017/model3d" xmlns:o="urn:schemas-microsoft-com:office:office" xmlns:r="http://schemas.openxmlformats.org/officeDocument/2006/relationships" xmlns:m="http://schemas.openxmlformats.org/officeDocument/2006/math" xmlns:v="urn:schemas-microsoft-com:vml" xmlns:wp14="http://schemas.microsoft.com/office/word/2010/wordprocessingDrawing" xmlns:wp="http://schemas.openxmlformats.org/drawingml/2006/wordprocessingDrawing" xmlns:w10="urn:schemas-microsoft-com:office:word" xmlns:w="http://schemas.openxmlformats.org/wordprocessingml/2006/main" xmlns:w14="http://schemas.microsoft.com/office/word/2010/wordml" xmlns:w15="http://schemas.microsoft.com/office/word/2012/wordml" xmlns:w16cid="http://schemas.microsoft.com/office/word/2016/wordml/cid" xmlns:w16se="http://schemas.microsoft.com/office/word/2015/wordml/symex" xmlns:wpg="http://schemas.microsoft.com/office/word/2010/wordprocessingGroup" xmlns:wpi="http://schemas.microsoft.com/office/word/2010/wordprocessingInk" xmlns:wne="http://schemas.microsoft.com/office/word/2006/wordml" xmlns:wps="http://schemas.microsoft.com/office/word/2010/wordprocessingShape" mc:Ignorable="w14 w15 w16se w16cid wp14">
   <w:endnote w:type="separator" w:id="-1">
     <w:p>
       <w:pPr>
@@ -7484,7 +7556,7 @@
 </file>
 
 <file path=word/footnotes.xml><?xml version="1.0" encoding="utf-8"?>
-<w:footnotes xmlns:wpc="http://schemas.microsoft.com/office/word/2010/wordprocessingCanvas" xmlns:mc="http://schemas.openxmlformats.org/markup-compatibility/2006" xmlns:o="urn:schemas-microsoft-com:office:office" xmlns:r="http://schemas.openxmlformats.org/officeDocument/2006/relationships" xmlns:m="http://schemas.openxmlformats.org/officeDocument/2006/math" xmlns:v="urn:schemas-microsoft-com:vml" xmlns:wp14="http://schemas.microsoft.com/office/word/2010/wordprocessingDrawing" xmlns:wp="http://schemas.openxmlformats.org/drawingml/2006/wordprocessingDrawing" xmlns:w10="urn:schemas-microsoft-com:office:word" xmlns:w="http://schemas.openxmlformats.org/wordprocessingml/2006/main" xmlns:w14="http://schemas.microsoft.com/office/word/2010/wordml" xmlns:w15="http://schemas.microsoft.com/office/word/2012/wordml" xmlns:wpg="http://schemas.microsoft.com/office/word/2010/wordprocessingGroup" xmlns:wpi="http://schemas.microsoft.com/office/word/2010/wordprocessingInk" xmlns:wne="http://schemas.microsoft.com/office/word/2006/wordml" xmlns:wps="http://schemas.microsoft.com/office/word/2010/wordprocessingShape" mc:Ignorable="w14 w15 wp14">
+<w:footnotes xmlns:wpc="http://schemas.microsoft.com/office/word/2010/wordprocessingCanvas" xmlns:cx="http://schemas.microsoft.com/office/drawing/2014/chartex" xmlns:cx1="http://schemas.microsoft.com/office/drawing/2015/9/8/chartex" xmlns:cx2="http://schemas.microsoft.com/office/drawing/2015/10/21/chartex" xmlns:cx3="http://schemas.microsoft.com/office/drawing/2016/5/9/chartex" xmlns:cx4="http://schemas.microsoft.com/office/drawing/2016/5/10/chartex" xmlns:cx5="http://schemas.microsoft.com/office/drawing/2016/5/11/chartex" xmlns:cx6="http://schemas.microsoft.com/office/drawing/2016/5/12/chartex" xmlns:cx7="http://schemas.microsoft.com/office/drawing/2016/5/13/chartex" xmlns:cx8="http://schemas.microsoft.com/office/drawing/2016/5/14/chartex" xmlns:mc="http://schemas.openxmlformats.org/markup-compatibility/2006" xmlns:aink="http://schemas.microsoft.com/office/drawing/2016/ink" xmlns:am3d="http://schemas.microsoft.com/office/drawing/2017/model3d" xmlns:o="urn:schemas-microsoft-com:office:office" xmlns:r="http://schemas.openxmlformats.org/officeDocument/2006/relationships" xmlns:m="http://schemas.openxmlformats.org/officeDocument/2006/math" xmlns:v="urn:schemas-microsoft-com:vml" xmlns:wp14="http://schemas.microsoft.com/office/word/2010/wordprocessingDrawing" xmlns:wp="http://schemas.openxmlformats.org/drawingml/2006/wordprocessingDrawing" xmlns:w10="urn:schemas-microsoft-com:office:word" xmlns:w="http://schemas.openxmlformats.org/wordprocessingml/2006/main" xmlns:w14="http://schemas.microsoft.com/office/word/2010/wordml" xmlns:w15="http://schemas.microsoft.com/office/word/2012/wordml" xmlns:w16cid="http://schemas.microsoft.com/office/word/2016/wordml/cid" xmlns:w16se="http://schemas.microsoft.com/office/word/2015/wordml/symex" xmlns:wpg="http://schemas.microsoft.com/office/word/2010/wordprocessingGroup" xmlns:wpi="http://schemas.microsoft.com/office/word/2010/wordprocessingInk" xmlns:wne="http://schemas.microsoft.com/office/word/2006/wordml" xmlns:wps="http://schemas.microsoft.com/office/word/2010/wordprocessingShape" mc:Ignorable="w14 w15 w16se w16cid wp14">
   <w:footnote w:type="separator" w:id="-1">
     <w:p>
       <w:pPr>
@@ -7509,7 +7581,7 @@
 </file>
 
 <file path=word/styles.xml><?xml version="1.0" encoding="utf-8"?>
-<w:styles xmlns:mc="http://schemas.openxmlformats.org/markup-compatibility/2006" xmlns:r="http://schemas.openxmlformats.org/officeDocument/2006/relationships" xmlns:w="http://schemas.openxmlformats.org/wordprocessingml/2006/main" xmlns:w14="http://schemas.microsoft.com/office/word/2010/wordml" xmlns:w15="http://schemas.microsoft.com/office/word/2012/wordml" mc:Ignorable="w14 w15">
+<w:styles xmlns:mc="http://schemas.openxmlformats.org/markup-compatibility/2006" xmlns:r="http://schemas.openxmlformats.org/officeDocument/2006/relationships" xmlns:w="http://schemas.openxmlformats.org/wordprocessingml/2006/main" xmlns:w14="http://schemas.microsoft.com/office/word/2010/wordml" xmlns:w15="http://schemas.microsoft.com/office/word/2012/wordml" xmlns:w16cid="http://schemas.microsoft.com/office/word/2016/wordml/cid" xmlns:w16se="http://schemas.microsoft.com/office/word/2015/wordml/symex" mc:Ignorable="w14 w15 w16se w16cid">
   <w:docDefaults>
     <w:rPrDefault>
       <w:rPr>
@@ -7525,7 +7597,7 @@
       </w:pPr>
     </w:pPrDefault>
   </w:docDefaults>
-  <w:latentStyles w:defLockedState="0" w:defUIPriority="99" w:defSemiHidden="0" w:defUnhideWhenUsed="0" w:defQFormat="0" w:count="371">
+  <w:latentStyles w:defLockedState="0" w:defUIPriority="99" w:defSemiHidden="0" w:defUnhideWhenUsed="0" w:defQFormat="0" w:count="375">
     <w:lsdException w:name="Normal" w:uiPriority="0" w:qFormat="1"/>
     <w:lsdException w:name="heading 1" w:uiPriority="9" w:qFormat="1"/>
     <w:lsdException w:name="heading 2" w:semiHidden="1" w:uiPriority="9" w:unhideWhenUsed="1" w:qFormat="1"/>
@@ -7631,7 +7703,6 @@
     <w:lsdException w:name="HTML Sample" w:semiHidden="1" w:unhideWhenUsed="1"/>
     <w:lsdException w:name="HTML Typewriter" w:semiHidden="1" w:unhideWhenUsed="1"/>
     <w:lsdException w:name="HTML Variable" w:semiHidden="1" w:unhideWhenUsed="1"/>
-    <w:lsdException w:name="Normal Table" w:semiHidden="1" w:unhideWhenUsed="1"/>
     <w:lsdException w:name="annotation subject" w:semiHidden="1" w:unhideWhenUsed="1"/>
     <w:lsdException w:name="No List" w:semiHidden="1" w:unhideWhenUsed="1"/>
     <w:lsdException w:name="Outline List 1" w:semiHidden="1" w:unhideWhenUsed="1"/>
@@ -7675,10 +7746,8 @@
     <w:lsdException w:name="Table Elegant" w:semiHidden="1" w:unhideWhenUsed="1"/>
     <w:lsdException w:name="Table Professional" w:semiHidden="1" w:unhideWhenUsed="1"/>
     <w:lsdException w:name="Table Subtle 1" w:semiHidden="1" w:unhideWhenUsed="1"/>
-    <w:lsdException w:name="Table Subtle 2" w:semiHidden="1" w:unhideWhenUsed="1"/>
     <w:lsdException w:name="Table Web 1" w:semiHidden="1" w:unhideWhenUsed="1"/>
     <w:lsdException w:name="Table Web 2" w:semiHidden="1" w:unhideWhenUsed="1"/>
-    <w:lsdException w:name="Table Web 3" w:semiHidden="1" w:unhideWhenUsed="1"/>
     <w:lsdException w:name="Balloon Text" w:semiHidden="1" w:unhideWhenUsed="1"/>
     <w:lsdException w:name="Table Grid" w:uiPriority="39"/>
     <w:lsdException w:name="Table Theme" w:semiHidden="1" w:unhideWhenUsed="1"/>
@@ -7897,6 +7966,10 @@
     <w:lsdException w:name="List Table 5 Dark Accent 6" w:uiPriority="50"/>
     <w:lsdException w:name="List Table 6 Colorful Accent 6" w:uiPriority="51"/>
     <w:lsdException w:name="List Table 7 Colorful Accent 6" w:uiPriority="52"/>
+    <w:lsdException w:name="Mention" w:semiHidden="1" w:unhideWhenUsed="1"/>
+    <w:lsdException w:name="Smart Hyperlink" w:semiHidden="1" w:unhideWhenUsed="1"/>
+    <w:lsdException w:name="Hashtag" w:semiHidden="1" w:unhideWhenUsed="1"/>
+    <w:lsdException w:name="Unresolved Mention" w:semiHidden="1" w:unhideWhenUsed="1"/>
   </w:latentStyles>
   <w:style w:type="paragraph" w:default="1" w:styleId="Normal">
     <w:name w:val="Normal"/>
@@ -8629,7 +8702,7 @@
 </file>
 
 <file path=customXml/itemProps1.xml><?xml version="1.0" encoding="utf-8"?>
-<ds:datastoreItem xmlns:ds="http://schemas.openxmlformats.org/officeDocument/2006/customXml" ds:itemID="{2A67490D-14D9-40DF-B009-19B736F48198}">
+<ds:datastoreItem xmlns:ds="http://schemas.openxmlformats.org/officeDocument/2006/customXml" ds:itemID="{19894DE4-6FC9-0C4C-B061-0D97DFD43C6E}">
   <ds:schemaRefs>
     <ds:schemaRef ds:uri="http://schemas.openxmlformats.org/officeDocument/2006/bibliography"/>
   </ds:schemaRefs>

</xml_diff>

<commit_message>
Change 'Explorer' to 'Finder' for CMD + KR
</commit_message>
<xml_diff>
--- a/docs/customization/keyboard-shortcuts-macos.docx
+++ b/docs/customization/keyboard-shortcuts-macos.docx
@@ -1,6 +1,6 @@
 
 <file path=word/document.xml><?xml version="1.0" encoding="utf-8"?>
-<w:document xmlns:wpc="http://schemas.microsoft.com/office/word/2010/wordprocessingCanvas" xmlns:cx="http://schemas.microsoft.com/office/drawing/2014/chartex" xmlns:cx1="http://schemas.microsoft.com/office/drawing/2015/9/8/chartex" xmlns:cx2="http://schemas.microsoft.com/office/drawing/2015/10/21/chartex" xmlns:cx3="http://schemas.microsoft.com/office/drawing/2016/5/9/chartex" xmlns:cx4="http://schemas.microsoft.com/office/drawing/2016/5/10/chartex" xmlns:cx5="http://schemas.microsoft.com/office/drawing/2016/5/11/chartex" xmlns:cx6="http://schemas.microsoft.com/office/drawing/2016/5/12/chartex" xmlns:cx7="http://schemas.microsoft.com/office/drawing/2016/5/13/chartex" xmlns:cx8="http://schemas.microsoft.com/office/drawing/2016/5/14/chartex" xmlns:mc="http://schemas.openxmlformats.org/markup-compatibility/2006" xmlns:aink="http://schemas.microsoft.com/office/drawing/2016/ink" xmlns:am3d="http://schemas.microsoft.com/office/drawing/2017/model3d" xmlns:o="urn:schemas-microsoft-com:office:office" xmlns:r="http://schemas.openxmlformats.org/officeDocument/2006/relationships" xmlns:m="http://schemas.openxmlformats.org/officeDocument/2006/math" xmlns:v="urn:schemas-microsoft-com:vml" xmlns:wp14="http://schemas.microsoft.com/office/word/2010/wordprocessingDrawing" xmlns:wp="http://schemas.openxmlformats.org/drawingml/2006/wordprocessingDrawing" xmlns:w10="urn:schemas-microsoft-com:office:word" xmlns:w="http://schemas.openxmlformats.org/wordprocessingml/2006/main" xmlns:w14="http://schemas.microsoft.com/office/word/2010/wordml" xmlns:w15="http://schemas.microsoft.com/office/word/2012/wordml" xmlns:w16cid="http://schemas.microsoft.com/office/word/2016/wordml/cid" xmlns:w16se="http://schemas.microsoft.com/office/word/2015/wordml/symex" xmlns:wpg="http://schemas.microsoft.com/office/word/2010/wordprocessingGroup" xmlns:wpi="http://schemas.microsoft.com/office/word/2010/wordprocessingInk" xmlns:wne="http://schemas.microsoft.com/office/word/2006/wordml" xmlns:wps="http://schemas.microsoft.com/office/word/2010/wordprocessingShape" mc:Ignorable="w14 w15 w16se w16cid wp14">
+<w:document xmlns:wpc="http://schemas.microsoft.com/office/word/2010/wordprocessingCanvas" xmlns:mc="http://schemas.openxmlformats.org/markup-compatibility/2006" xmlns:o="urn:schemas-microsoft-com:office:office" xmlns:r="http://schemas.openxmlformats.org/officeDocument/2006/relationships" xmlns:m="http://schemas.openxmlformats.org/officeDocument/2006/math" xmlns:v="urn:schemas-microsoft-com:vml" xmlns:wp14="http://schemas.microsoft.com/office/word/2010/wordprocessingDrawing" xmlns:wp="http://schemas.openxmlformats.org/drawingml/2006/wordprocessingDrawing" xmlns:w10="urn:schemas-microsoft-com:office:word" xmlns:w="http://schemas.openxmlformats.org/wordprocessingml/2006/main" xmlns:w14="http://schemas.microsoft.com/office/word/2010/wordml" xmlns:wpg="http://schemas.microsoft.com/office/word/2010/wordprocessingGroup" xmlns:wpi="http://schemas.microsoft.com/office/word/2010/wordprocessingInk" xmlns:wne="http://schemas.microsoft.com/office/word/2006/wordml" xmlns:wps="http://schemas.microsoft.com/office/word/2010/wordprocessingShape" mc:Ignorable="w14 wp14">
   <w:body>
     <w:p>
       <w:r>
@@ -102,7 +102,7 @@
               </wp:anchor>
             </w:drawing>
           </mc:Choice>
-          <mc:Fallback>
+          <mc:Fallback xmlns:w16se="http://schemas.microsoft.com/office/word/2015/wordml/symex" xmlns:w16cid="http://schemas.microsoft.com/office/word/2016/wordml/cid" xmlns:w15="http://schemas.microsoft.com/office/word/2012/wordml" xmlns:am3d="http://schemas.microsoft.com/office/drawing/2017/model3d" xmlns:aink="http://schemas.microsoft.com/office/drawing/2016/ink" xmlns:cx8="http://schemas.microsoft.com/office/drawing/2016/5/14/chartex" xmlns:cx7="http://schemas.microsoft.com/office/drawing/2016/5/13/chartex" xmlns:cx6="http://schemas.microsoft.com/office/drawing/2016/5/12/chartex" xmlns:cx5="http://schemas.microsoft.com/office/drawing/2016/5/11/chartex" xmlns:cx4="http://schemas.microsoft.com/office/drawing/2016/5/10/chartex" xmlns:cx3="http://schemas.microsoft.com/office/drawing/2016/5/9/chartex" xmlns:cx2="http://schemas.microsoft.com/office/drawing/2015/10/21/chartex" xmlns:cx1="http://schemas.microsoft.com/office/drawing/2015/9/8/chartex" xmlns:cx="http://schemas.microsoft.com/office/drawing/2014/chartex">
             <w:pict>
               <v:shapetype w14:anchorId="4489160A" id="_x0000_t202" coordsize="21600,21600" o:spt="202" path="m,l,21600r21600,l21600,xe">
                 <v:stroke joinstyle="miter"/>
@@ -154,7 +154,6 @@
           </mc:Fallback>
         </mc:AlternateContent>
       </w:r>
-      <w:bookmarkStart w:id="0" w:name="_GoBack"/>
       <w:r>
         <w:rPr>
           <w:noProof/>
@@ -175,7 +174,7 @@
                     <pic:cNvPicPr/>
                   </pic:nvPicPr>
                   <pic:blipFill>
-                    <a:blip r:embed="rId7">
+                    <a:blip r:embed="rId8">
                       <a:extLst>
                         <a:ext uri="{28A0092B-C50C-407E-A947-70E740481C1C}">
                           <a14:useLocalDpi xmlns:a14="http://schemas.microsoft.com/office/drawing/2010/main" val="0"/>
@@ -201,7 +200,6 @@
           </wp:inline>
         </w:drawing>
       </w:r>
-      <w:bookmarkEnd w:id="0"/>
     </w:p>
     <w:p>
       <w:pPr>
@@ -448,19 +446,19 @@
             <w:pPr>
               <w:pStyle w:val="Tablekey"/>
               <w:rPr>
+                <w:rFonts w:ascii="Cambria Math" w:eastAsia="MS Mincho" w:hAnsi="Cambria Math" w:cs="Cambria Math" w:hint="eastAsia"/>
+              </w:rPr>
+            </w:pPr>
+            <w:r>
+              <w:rPr>
                 <w:rFonts w:ascii="Cambria Math" w:eastAsia="MS Mincho" w:hAnsi="Cambria Math" w:cs="Cambria Math"/>
               </w:rPr>
-            </w:pPr>
+              <w:t>⌘</w:t>
+            </w:r>
             <w:r>
               <w:rPr>
                 <w:rFonts w:ascii="Cambria Math" w:eastAsia="MS Mincho" w:hAnsi="Cambria Math" w:cs="Cambria Math"/>
               </w:rPr>
-              <w:t>⌘</w:t>
-            </w:r>
-            <w:r>
-              <w:rPr>
-                <w:rFonts w:ascii="Cambria Math" w:eastAsia="MS Mincho" w:hAnsi="Cambria Math" w:cs="Cambria Math"/>
-              </w:rPr>
               <w:t>,</w:t>
             </w:r>
           </w:p>
@@ -494,7 +492,7 @@
             <w:pPr>
               <w:pStyle w:val="Tablekey"/>
               <w:rPr>
-                <w:rFonts w:ascii="Cambria Math" w:eastAsia="MS Mincho" w:hAnsi="Cambria Math" w:cs="Cambria Math"/>
+                <w:rFonts w:ascii="Cambria Math" w:eastAsia="MS Mincho" w:hAnsi="Cambria Math" w:cs="Cambria Math" w:hint="eastAsia"/>
               </w:rPr>
             </w:pPr>
             <w:r>
@@ -1513,7 +1511,6 @@
               </w:rPr>
               <w:t xml:space="preserve">K </w:t>
             </w:r>
-            <w:proofErr w:type="gramStart"/>
             <w:r>
               <w:rPr>
                 <w:rFonts w:ascii="Cambria Math" w:hAnsi="Cambria Math" w:cs="Cambria Math"/>
@@ -1526,7 +1523,6 @@
               </w:rPr>
               <w:t>[</w:t>
             </w:r>
-            <w:proofErr w:type="gramEnd"/>
             <w:r>
               <w:rPr>
                 <w:rFonts w:ascii="Arial" w:hAnsi="Arial" w:cs="Arial"/>
@@ -1628,7 +1624,6 @@
               </w:rPr>
               <w:t>⌘</w:t>
             </w:r>
-            <w:proofErr w:type="gramStart"/>
             <w:r>
               <w:rPr>
                 <w:rFonts w:ascii="Arial" w:hAnsi="Arial" w:cs="Arial"/>
@@ -1639,14 +1634,7 @@
               <w:rPr>
                 <w:rFonts w:ascii="Arial" w:hAnsi="Arial" w:cs="Arial"/>
               </w:rPr>
-              <w:t xml:space="preserve">  /</w:t>
-            </w:r>
-            <w:proofErr w:type="gramEnd"/>
-            <w:r>
-              <w:rPr>
-                <w:rFonts w:ascii="Arial" w:hAnsi="Arial" w:cs="Arial"/>
-              </w:rPr>
-              <w:t xml:space="preserve">  </w:t>
+              <w:t xml:space="preserve">  /  </w:t>
             </w:r>
             <w:r>
               <w:rPr>
@@ -2885,6 +2873,7 @@
         <w:pStyle w:val="Heading1"/>
       </w:pPr>
       <w:r>
+        <w:lastRenderedPageBreak/>
         <w:t xml:space="preserve">Search and </w:t>
       </w:r>
       <w:r>
@@ -5099,7 +5088,7 @@
                               </w:rPr>
                               <w:t xml:space="preserve">ther operating systems’ keyboard shortcuts and additional unassigned shortcuts available at </w:t>
                             </w:r>
-                            <w:hyperlink r:id="rId8" w:history="1">
+                            <w:hyperlink r:id="rId9" w:history="1">
                               <w:r>
                                 <w:rPr>
                                   <w:rStyle w:val="Hyperlink"/>
@@ -5135,7 +5124,7 @@
               </wp:anchor>
             </w:drawing>
           </mc:Choice>
-          <mc:Fallback>
+          <mc:Fallback xmlns:w16se="http://schemas.microsoft.com/office/word/2015/wordml/symex" xmlns:w16cid="http://schemas.microsoft.com/office/word/2016/wordml/cid" xmlns:w15="http://schemas.microsoft.com/office/word/2012/wordml" xmlns:am3d="http://schemas.microsoft.com/office/drawing/2017/model3d" xmlns:aink="http://schemas.microsoft.com/office/drawing/2016/ink" xmlns:cx8="http://schemas.microsoft.com/office/drawing/2016/5/14/chartex" xmlns:cx7="http://schemas.microsoft.com/office/drawing/2016/5/13/chartex" xmlns:cx6="http://schemas.microsoft.com/office/drawing/2016/5/12/chartex" xmlns:cx5="http://schemas.microsoft.com/office/drawing/2016/5/11/chartex" xmlns:cx4="http://schemas.microsoft.com/office/drawing/2016/5/10/chartex" xmlns:cx3="http://schemas.microsoft.com/office/drawing/2016/5/9/chartex" xmlns:cx2="http://schemas.microsoft.com/office/drawing/2015/10/21/chartex" xmlns:cx1="http://schemas.microsoft.com/office/drawing/2015/9/8/chartex" xmlns:cx="http://schemas.microsoft.com/office/drawing/2014/chartex">
             <w:pict>
               <v:shape w14:anchorId="4462752E" id="_x0000_s1027" type="#_x0000_t202" style="position:absolute;margin-left:531pt;margin-top:74.45pt;width:227.5pt;height:30.05pt;z-index:251659264;visibility:visible;mso-wrap-style:square;mso-width-percent:0;mso-height-percent:0;mso-wrap-distance-left:9pt;mso-wrap-distance-top:3.6pt;mso-wrap-distance-right:9pt;mso-wrap-distance-bottom:3.6pt;mso-position-horizontal:absolute;mso-position-horizontal-relative:margin;mso-position-vertical:absolute;mso-position-vertical-relative:text;mso-width-percent:0;mso-height-percent:0;mso-width-relative:margin;mso-height-relative:margin;v-text-anchor:bottom" o:gfxdata="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" filled="f" stroked="f">
                 <v:textbox inset="0,0,0,0">
@@ -5158,7 +5147,7 @@
                         </w:rPr>
                         <w:t xml:space="preserve">ther operating systems’ keyboard shortcuts and additional unassigned shortcuts available at </w:t>
                       </w:r>
-                      <w:hyperlink r:id="rId9" w:history="1">
+                      <w:hyperlink r:id="rId10" w:history="1">
                         <w:r>
                           <w:rPr>
                             <w:rStyle w:val="Hyperlink"/>
@@ -5603,6 +5592,7 @@
               <w:rPr>
                 <w:rFonts w:ascii="Cambria Math" w:hAnsi="Cambria Math" w:cs="Cambria Math"/>
               </w:rPr>
+              <w:lastRenderedPageBreak/>
               <w:t>⇧⌘</w:t>
             </w:r>
             <w:r>
@@ -5872,8 +5862,16 @@
               <w:rPr>
                 <w:rFonts w:cs="Segoe UI"/>
               </w:rPr>
-              <w:t>Reveal active file in Explorer</w:t>
-            </w:r>
+              <w:t xml:space="preserve">Reveal active file in </w:t>
+            </w:r>
+            <w:r>
+              <w:rPr>
+                <w:rFonts w:cs="Segoe UI"/>
+              </w:rPr>
+              <w:t>Finder</w:t>
+            </w:r>
+            <w:bookmarkStart w:id="0" w:name="_GoBack"/>
+            <w:bookmarkEnd w:id="0"/>
           </w:p>
         </w:tc>
       </w:tr>
@@ -7513,7 +7511,7 @@
 </file>
 
 <file path=word/endnotes.xml><?xml version="1.0" encoding="utf-8"?>
-<w:endnotes xmlns:wpc="http://schemas.microsoft.com/office/word/2010/wordprocessingCanvas" xmlns:cx="http://schemas.microsoft.com/office/drawing/2014/chartex" xmlns:cx1="http://schemas.microsoft.com/office/drawing/2015/9/8/chartex" xmlns:cx2="http://schemas.microsoft.com/office/drawing/2015/10/21/chartex" xmlns:cx3="http://schemas.microsoft.com/office/drawing/2016/5/9/chartex" xmlns:cx4="http://schemas.microsoft.com/office/drawing/2016/5/10/chartex" xmlns:cx5="http://schemas.microsoft.com/office/drawing/2016/5/11/chartex" xmlns:cx6="http://schemas.microsoft.com/office/drawing/2016/5/12/chartex" xmlns:cx7="http://schemas.microsoft.com/office/drawing/2016/5/13/chartex" xmlns:cx8="http://schemas.microsoft.com/office/drawing/2016/5/14/chartex" xmlns:mc="http://schemas.openxmlformats.org/markup-compatibility/2006" xmlns:aink="http://schemas.microsoft.com/office/drawing/2016/ink" xmlns:am3d="http://schemas.microsoft.com/office/drawing/2017/model3d" xmlns:o="urn:schemas-microsoft-com:office:office" xmlns:r="http://schemas.openxmlformats.org/officeDocument/2006/relationships" xmlns:m="http://schemas.openxmlformats.org/officeDocument/2006/math" xmlns:v="urn:schemas-microsoft-com:vml" xmlns:wp14="http://schemas.microsoft.com/office/word/2010/wordprocessingDrawing" xmlns:wp="http://schemas.openxmlformats.org/drawingml/2006/wordprocessingDrawing" xmlns:w10="urn:schemas-microsoft-com:office:word" xmlns:w="http://schemas.openxmlformats.org/wordprocessingml/2006/main" xmlns:w14="http://schemas.microsoft.com/office/word/2010/wordml" xmlns:w15="http://schemas.microsoft.com/office/word/2012/wordml" xmlns:w16cid="http://schemas.microsoft.com/office/word/2016/wordml/cid" xmlns:w16se="http://schemas.microsoft.com/office/word/2015/wordml/symex" xmlns:wpg="http://schemas.microsoft.com/office/word/2010/wordprocessingGroup" xmlns:wpi="http://schemas.microsoft.com/office/word/2010/wordprocessingInk" xmlns:wne="http://schemas.microsoft.com/office/word/2006/wordml" xmlns:wps="http://schemas.microsoft.com/office/word/2010/wordprocessingShape" mc:Ignorable="w14 w15 w16se w16cid wp14">
+<w:endnotes xmlns:wpc="http://schemas.microsoft.com/office/word/2010/wordprocessingCanvas" xmlns:mc="http://schemas.openxmlformats.org/markup-compatibility/2006" xmlns:o="urn:schemas-microsoft-com:office:office" xmlns:r="http://schemas.openxmlformats.org/officeDocument/2006/relationships" xmlns:m="http://schemas.openxmlformats.org/officeDocument/2006/math" xmlns:v="urn:schemas-microsoft-com:vml" xmlns:wp14="http://schemas.microsoft.com/office/word/2010/wordprocessingDrawing" xmlns:wp="http://schemas.openxmlformats.org/drawingml/2006/wordprocessingDrawing" xmlns:w10="urn:schemas-microsoft-com:office:word" xmlns:w="http://schemas.openxmlformats.org/wordprocessingml/2006/main" xmlns:w14="http://schemas.microsoft.com/office/word/2010/wordml" xmlns:wpg="http://schemas.microsoft.com/office/word/2010/wordprocessingGroup" xmlns:wpi="http://schemas.microsoft.com/office/word/2010/wordprocessingInk" xmlns:wne="http://schemas.microsoft.com/office/word/2006/wordml" xmlns:wps="http://schemas.microsoft.com/office/word/2010/wordprocessingShape" mc:Ignorable="w14 wp14">
   <w:endnote w:type="separator" w:id="-1">
     <w:p>
       <w:pPr>
@@ -7538,7 +7536,7 @@
 </file>
 
 <file path=word/footnotes.xml><?xml version="1.0" encoding="utf-8"?>
-<w:footnotes xmlns:wpc="http://schemas.microsoft.com/office/word/2010/wordprocessingCanvas" xmlns:cx="http://schemas.microsoft.com/office/drawing/2014/chartex" xmlns:cx1="http://schemas.microsoft.com/office/drawing/2015/9/8/chartex" xmlns:cx2="http://schemas.microsoft.com/office/drawing/2015/10/21/chartex" xmlns:cx3="http://schemas.microsoft.com/office/drawing/2016/5/9/chartex" xmlns:cx4="http://schemas.microsoft.com/office/drawing/2016/5/10/chartex" xmlns:cx5="http://schemas.microsoft.com/office/drawing/2016/5/11/chartex" xmlns:cx6="http://schemas.microsoft.com/office/drawing/2016/5/12/chartex" xmlns:cx7="http://schemas.microsoft.com/office/drawing/2016/5/13/chartex" xmlns:cx8="http://schemas.microsoft.com/office/drawing/2016/5/14/chartex" xmlns:mc="http://schemas.openxmlformats.org/markup-compatibility/2006" xmlns:aink="http://schemas.microsoft.com/office/drawing/2016/ink" xmlns:am3d="http://schemas.microsoft.com/office/drawing/2017/model3d" xmlns:o="urn:schemas-microsoft-com:office:office" xmlns:r="http://schemas.openxmlformats.org/officeDocument/2006/relationships" xmlns:m="http://schemas.openxmlformats.org/officeDocument/2006/math" xmlns:v="urn:schemas-microsoft-com:vml" xmlns:wp14="http://schemas.microsoft.com/office/word/2010/wordprocessingDrawing" xmlns:wp="http://schemas.openxmlformats.org/drawingml/2006/wordprocessingDrawing" xmlns:w10="urn:schemas-microsoft-com:office:word" xmlns:w="http://schemas.openxmlformats.org/wordprocessingml/2006/main" xmlns:w14="http://schemas.microsoft.com/office/word/2010/wordml" xmlns:w15="http://schemas.microsoft.com/office/word/2012/wordml" xmlns:w16cid="http://schemas.microsoft.com/office/word/2016/wordml/cid" xmlns:w16se="http://schemas.microsoft.com/office/word/2015/wordml/symex" xmlns:wpg="http://schemas.microsoft.com/office/word/2010/wordprocessingGroup" xmlns:wpi="http://schemas.microsoft.com/office/word/2010/wordprocessingInk" xmlns:wne="http://schemas.microsoft.com/office/word/2006/wordml" xmlns:wps="http://schemas.microsoft.com/office/word/2010/wordprocessingShape" mc:Ignorable="w14 w15 w16se w16cid wp14">
+<w:footnotes xmlns:wpc="http://schemas.microsoft.com/office/word/2010/wordprocessingCanvas" xmlns:mc="http://schemas.openxmlformats.org/markup-compatibility/2006" xmlns:o="urn:schemas-microsoft-com:office:office" xmlns:r="http://schemas.openxmlformats.org/officeDocument/2006/relationships" xmlns:m="http://schemas.openxmlformats.org/officeDocument/2006/math" xmlns:v="urn:schemas-microsoft-com:vml" xmlns:wp14="http://schemas.microsoft.com/office/word/2010/wordprocessingDrawing" xmlns:wp="http://schemas.openxmlformats.org/drawingml/2006/wordprocessingDrawing" xmlns:w10="urn:schemas-microsoft-com:office:word" xmlns:w="http://schemas.openxmlformats.org/wordprocessingml/2006/main" xmlns:w14="http://schemas.microsoft.com/office/word/2010/wordml" xmlns:wpg="http://schemas.microsoft.com/office/word/2010/wordprocessingGroup" xmlns:wpi="http://schemas.microsoft.com/office/word/2010/wordprocessingInk" xmlns:wne="http://schemas.microsoft.com/office/word/2006/wordml" xmlns:wps="http://schemas.microsoft.com/office/word/2010/wordprocessingShape" mc:Ignorable="w14 wp14">
   <w:footnote w:type="separator" w:id="-1">
     <w:p>
       <w:pPr>
@@ -7563,7 +7561,7 @@
 </file>
 
 <file path=word/styles.xml><?xml version="1.0" encoding="utf-8"?>
-<w:styles xmlns:mc="http://schemas.openxmlformats.org/markup-compatibility/2006" xmlns:r="http://schemas.openxmlformats.org/officeDocument/2006/relationships" xmlns:w="http://schemas.openxmlformats.org/wordprocessingml/2006/main" xmlns:w14="http://schemas.microsoft.com/office/word/2010/wordml" xmlns:w15="http://schemas.microsoft.com/office/word/2012/wordml" xmlns:w16cid="http://schemas.microsoft.com/office/word/2016/wordml/cid" xmlns:w16se="http://schemas.microsoft.com/office/word/2015/wordml/symex" mc:Ignorable="w14 w15 w16se w16cid">
+<w:styles xmlns:mc="http://schemas.openxmlformats.org/markup-compatibility/2006" xmlns:r="http://schemas.openxmlformats.org/officeDocument/2006/relationships" xmlns:w="http://schemas.openxmlformats.org/wordprocessingml/2006/main" xmlns:w14="http://schemas.microsoft.com/office/word/2010/wordml" mc:Ignorable="w14">
   <w:docDefaults>
     <w:rPrDefault>
       <w:rPr>
@@ -7579,383 +7577,144 @@
       </w:pPr>
     </w:pPrDefault>
   </w:docDefaults>
-  <w:latentStyles w:defLockedState="0" w:defUIPriority="99" w:defSemiHidden="0" w:defUnhideWhenUsed="0" w:defQFormat="0" w:count="376">
-    <w:lsdException w:name="Normal" w:uiPriority="0" w:qFormat="1"/>
-    <w:lsdException w:name="heading 1" w:uiPriority="9" w:qFormat="1"/>
-    <w:lsdException w:name="heading 2" w:semiHidden="1" w:uiPriority="9" w:unhideWhenUsed="1" w:qFormat="1"/>
-    <w:lsdException w:name="heading 3" w:semiHidden="1" w:uiPriority="9" w:unhideWhenUsed="1" w:qFormat="1"/>
-    <w:lsdException w:name="heading 4" w:semiHidden="1" w:uiPriority="9" w:unhideWhenUsed="1" w:qFormat="1"/>
-    <w:lsdException w:name="heading 5" w:semiHidden="1" w:uiPriority="9" w:unhideWhenUsed="1" w:qFormat="1"/>
-    <w:lsdException w:name="heading 6" w:semiHidden="1" w:uiPriority="9" w:unhideWhenUsed="1" w:qFormat="1"/>
-    <w:lsdException w:name="heading 7" w:semiHidden="1" w:uiPriority="9" w:unhideWhenUsed="1" w:qFormat="1"/>
-    <w:lsdException w:name="heading 8" w:semiHidden="1" w:uiPriority="9" w:unhideWhenUsed="1" w:qFormat="1"/>
-    <w:lsdException w:name="heading 9" w:semiHidden="1" w:uiPriority="9" w:unhideWhenUsed="1" w:qFormat="1"/>
-    <w:lsdException w:name="index 1" w:semiHidden="1" w:unhideWhenUsed="1"/>
-    <w:lsdException w:name="index 2" w:semiHidden="1" w:unhideWhenUsed="1"/>
-    <w:lsdException w:name="index 3" w:semiHidden="1" w:unhideWhenUsed="1"/>
-    <w:lsdException w:name="index 4" w:semiHidden="1" w:unhideWhenUsed="1"/>
-    <w:lsdException w:name="index 5" w:semiHidden="1" w:unhideWhenUsed="1"/>
-    <w:lsdException w:name="index 6" w:semiHidden="1" w:unhideWhenUsed="1"/>
-    <w:lsdException w:name="index 7" w:semiHidden="1" w:unhideWhenUsed="1"/>
-    <w:lsdException w:name="index 8" w:semiHidden="1" w:unhideWhenUsed="1"/>
-    <w:lsdException w:name="index 9" w:semiHidden="1" w:unhideWhenUsed="1"/>
-    <w:lsdException w:name="toc 1" w:semiHidden="1" w:uiPriority="39" w:unhideWhenUsed="1"/>
-    <w:lsdException w:name="toc 2" w:semiHidden="1" w:uiPriority="39" w:unhideWhenUsed="1"/>
-    <w:lsdException w:name="toc 3" w:semiHidden="1" w:uiPriority="39" w:unhideWhenUsed="1"/>
-    <w:lsdException w:name="toc 4" w:semiHidden="1" w:uiPriority="39" w:unhideWhenUsed="1"/>
-    <w:lsdException w:name="toc 5" w:semiHidden="1" w:uiPriority="39" w:unhideWhenUsed="1"/>
-    <w:lsdException w:name="toc 6" w:semiHidden="1" w:uiPriority="39" w:unhideWhenUsed="1"/>
-    <w:lsdException w:name="toc 7" w:semiHidden="1" w:uiPriority="39" w:unhideWhenUsed="1"/>
-    <w:lsdException w:name="toc 8" w:semiHidden="1" w:uiPriority="39" w:unhideWhenUsed="1"/>
-    <w:lsdException w:name="toc 9" w:semiHidden="1" w:uiPriority="39" w:unhideWhenUsed="1"/>
-    <w:lsdException w:name="Normal Indent" w:semiHidden="1" w:unhideWhenUsed="1"/>
-    <w:lsdException w:name="footnote text" w:semiHidden="1" w:unhideWhenUsed="1"/>
-    <w:lsdException w:name="annotation text" w:semiHidden="1" w:unhideWhenUsed="1"/>
-    <w:lsdException w:name="header" w:semiHidden="1" w:unhideWhenUsed="1"/>
-    <w:lsdException w:name="footer" w:semiHidden="1" w:unhideWhenUsed="1"/>
-    <w:lsdException w:name="index heading" w:semiHidden="1" w:unhideWhenUsed="1"/>
-    <w:lsdException w:name="caption" w:semiHidden="1" w:uiPriority="35" w:unhideWhenUsed="1" w:qFormat="1"/>
-    <w:lsdException w:name="table of figures" w:semiHidden="1" w:unhideWhenUsed="1"/>
-    <w:lsdException w:name="envelope address" w:semiHidden="1" w:unhideWhenUsed="1"/>
-    <w:lsdException w:name="envelope return" w:semiHidden="1" w:unhideWhenUsed="1"/>
-    <w:lsdException w:name="footnote reference" w:semiHidden="1" w:unhideWhenUsed="1"/>
-    <w:lsdException w:name="annotation reference" w:semiHidden="1" w:unhideWhenUsed="1"/>
-    <w:lsdException w:name="line number" w:semiHidden="1" w:unhideWhenUsed="1"/>
-    <w:lsdException w:name="page number" w:semiHidden="1" w:unhideWhenUsed="1"/>
-    <w:lsdException w:name="endnote reference" w:semiHidden="1" w:unhideWhenUsed="1"/>
-    <w:lsdException w:name="endnote text" w:semiHidden="1" w:unhideWhenUsed="1"/>
-    <w:lsdException w:name="table of authorities" w:semiHidden="1" w:unhideWhenUsed="1"/>
-    <w:lsdException w:name="macro" w:semiHidden="1" w:unhideWhenUsed="1"/>
-    <w:lsdException w:name="toa heading" w:semiHidden="1" w:unhideWhenUsed="1"/>
-    <w:lsdException w:name="List" w:semiHidden="1" w:unhideWhenUsed="1"/>
-    <w:lsdException w:name="List Bullet" w:semiHidden="1" w:unhideWhenUsed="1"/>
-    <w:lsdException w:name="List Number" w:semiHidden="1" w:unhideWhenUsed="1"/>
-    <w:lsdException w:name="List 2" w:semiHidden="1" w:unhideWhenUsed="1"/>
-    <w:lsdException w:name="List 3" w:semiHidden="1" w:unhideWhenUsed="1"/>
-    <w:lsdException w:name="List 4" w:semiHidden="1" w:unhideWhenUsed="1"/>
-    <w:lsdException w:name="List 5" w:semiHidden="1" w:unhideWhenUsed="1"/>
-    <w:lsdException w:name="List Bullet 2" w:semiHidden="1" w:unhideWhenUsed="1"/>
-    <w:lsdException w:name="List Bullet 3" w:semiHidden="1" w:unhideWhenUsed="1"/>
-    <w:lsdException w:name="List Bullet 4" w:semiHidden="1" w:unhideWhenUsed="1"/>
-    <w:lsdException w:name="List Bullet 5" w:semiHidden="1" w:unhideWhenUsed="1"/>
-    <w:lsdException w:name="List Number 2" w:semiHidden="1" w:unhideWhenUsed="1"/>
-    <w:lsdException w:name="List Number 3" w:semiHidden="1" w:unhideWhenUsed="1"/>
-    <w:lsdException w:name="List Number 4" w:semiHidden="1" w:unhideWhenUsed="1"/>
-    <w:lsdException w:name="List Number 5" w:semiHidden="1" w:unhideWhenUsed="1"/>
-    <w:lsdException w:name="Title" w:uiPriority="10" w:qFormat="1"/>
-    <w:lsdException w:name="Closing" w:semiHidden="1" w:unhideWhenUsed="1"/>
-    <w:lsdException w:name="Signature" w:semiHidden="1" w:unhideWhenUsed="1"/>
-    <w:lsdException w:name="Default Paragraph Font" w:semiHidden="1" w:uiPriority="1" w:unhideWhenUsed="1"/>
-    <w:lsdException w:name="Body Text" w:semiHidden="1" w:unhideWhenUsed="1"/>
-    <w:lsdException w:name="Body Text Indent" w:semiHidden="1" w:unhideWhenUsed="1"/>
-    <w:lsdException w:name="List Continue" w:semiHidden="1" w:unhideWhenUsed="1"/>
-    <w:lsdException w:name="List Continue 2" w:semiHidden="1" w:unhideWhenUsed="1"/>
-    <w:lsdException w:name="List Continue 3" w:semiHidden="1" w:unhideWhenUsed="1"/>
-    <w:lsdException w:name="List Continue 4" w:semiHidden="1" w:unhideWhenUsed="1"/>
-    <w:lsdException w:name="List Continue 5" w:semiHidden="1" w:unhideWhenUsed="1"/>
-    <w:lsdException w:name="Message Header" w:semiHidden="1" w:unhideWhenUsed="1"/>
-    <w:lsdException w:name="Subtitle" w:uiPriority="11" w:qFormat="1"/>
-    <w:lsdException w:name="Salutation" w:semiHidden="1" w:unhideWhenUsed="1"/>
-    <w:lsdException w:name="Date" w:semiHidden="1" w:unhideWhenUsed="1"/>
-    <w:lsdException w:name="Body Text First Indent" w:semiHidden="1" w:unhideWhenUsed="1"/>
-    <w:lsdException w:name="Body Text First Indent 2" w:semiHidden="1" w:unhideWhenUsed="1"/>
-    <w:lsdException w:name="Note Heading" w:semiHidden="1" w:unhideWhenUsed="1"/>
-    <w:lsdException w:name="Body Text 2" w:semiHidden="1" w:unhideWhenUsed="1"/>
-    <w:lsdException w:name="Body Text 3" w:semiHidden="1" w:unhideWhenUsed="1"/>
-    <w:lsdException w:name="Body Text Indent 2" w:semiHidden="1" w:unhideWhenUsed="1"/>
-    <w:lsdException w:name="Body Text Indent 3" w:semiHidden="1" w:unhideWhenUsed="1"/>
-    <w:lsdException w:name="Block Text" w:semiHidden="1" w:unhideWhenUsed="1"/>
-    <w:lsdException w:name="Hyperlink" w:semiHidden="1" w:unhideWhenUsed="1"/>
-    <w:lsdException w:name="FollowedHyperlink" w:semiHidden="1" w:unhideWhenUsed="1"/>
-    <w:lsdException w:name="Strong" w:uiPriority="22" w:qFormat="1"/>
-    <w:lsdException w:name="Emphasis" w:uiPriority="20" w:qFormat="1"/>
-    <w:lsdException w:name="Document Map" w:semiHidden="1" w:unhideWhenUsed="1"/>
-    <w:lsdException w:name="Plain Text" w:semiHidden="1" w:unhideWhenUsed="1"/>
-    <w:lsdException w:name="E-mail Signature" w:semiHidden="1" w:unhideWhenUsed="1"/>
-    <w:lsdException w:name="HTML Top of Form" w:semiHidden="1" w:unhideWhenUsed="1"/>
-    <w:lsdException w:name="HTML Bottom of Form" w:semiHidden="1" w:unhideWhenUsed="1"/>
-    <w:lsdException w:name="Normal (Web)" w:semiHidden="1" w:unhideWhenUsed="1"/>
-    <w:lsdException w:name="HTML Acronym" w:semiHidden="1" w:unhideWhenUsed="1"/>
-    <w:lsdException w:name="HTML Address" w:semiHidden="1" w:unhideWhenUsed="1"/>
-    <w:lsdException w:name="HTML Cite" w:semiHidden="1" w:unhideWhenUsed="1"/>
-    <w:lsdException w:name="HTML Code" w:semiHidden="1" w:unhideWhenUsed="1"/>
-    <w:lsdException w:name="HTML Definition" w:semiHidden="1" w:unhideWhenUsed="1"/>
-    <w:lsdException w:name="HTML Keyboard" w:semiHidden="1" w:unhideWhenUsed="1"/>
-    <w:lsdException w:name="HTML Preformatted" w:semiHidden="1" w:unhideWhenUsed="1"/>
-    <w:lsdException w:name="HTML Sample" w:semiHidden="1" w:unhideWhenUsed="1"/>
-    <w:lsdException w:name="HTML Typewriter" w:semiHidden="1" w:unhideWhenUsed="1"/>
-    <w:lsdException w:name="HTML Variable" w:semiHidden="1" w:unhideWhenUsed="1"/>
-    <w:lsdException w:name="Normal Table" w:semiHidden="1" w:unhideWhenUsed="1"/>
-    <w:lsdException w:name="annotation subject" w:semiHidden="1" w:unhideWhenUsed="1"/>
-    <w:lsdException w:name="No List" w:semiHidden="1" w:unhideWhenUsed="1"/>
-    <w:lsdException w:name="Outline List 1" w:semiHidden="1" w:unhideWhenUsed="1"/>
-    <w:lsdException w:name="Outline List 2" w:semiHidden="1" w:unhideWhenUsed="1"/>
-    <w:lsdException w:name="Outline List 3" w:semiHidden="1" w:unhideWhenUsed="1"/>
-    <w:lsdException w:name="Table Simple 1" w:semiHidden="1" w:unhideWhenUsed="1"/>
-    <w:lsdException w:name="Table Simple 2" w:semiHidden="1" w:unhideWhenUsed="1"/>
-    <w:lsdException w:name="Table Simple 3" w:semiHidden="1" w:unhideWhenUsed="1"/>
-    <w:lsdException w:name="Table Classic 1" w:semiHidden="1" w:unhideWhenUsed="1"/>
-    <w:lsdException w:name="Table Classic 2" w:semiHidden="1" w:unhideWhenUsed="1"/>
-    <w:lsdException w:name="Table Classic 3" w:semiHidden="1" w:unhideWhenUsed="1"/>
-    <w:lsdException w:name="Table Classic 4" w:semiHidden="1" w:unhideWhenUsed="1"/>
-    <w:lsdException w:name="Table Colorful 1" w:semiHidden="1" w:unhideWhenUsed="1"/>
-    <w:lsdException w:name="Table Colorful 2" w:semiHidden="1" w:unhideWhenUsed="1"/>
-    <w:lsdException w:name="Table Colorful 3" w:semiHidden="1" w:unhideWhenUsed="1"/>
-    <w:lsdException w:name="Table Columns 1" w:semiHidden="1" w:unhideWhenUsed="1"/>
-    <w:lsdException w:name="Table Columns 2" w:semiHidden="1" w:unhideWhenUsed="1"/>
-    <w:lsdException w:name="Table Columns 3" w:semiHidden="1" w:unhideWhenUsed="1"/>
-    <w:lsdException w:name="Table Columns 4" w:semiHidden="1" w:unhideWhenUsed="1"/>
-    <w:lsdException w:name="Table Columns 5" w:semiHidden="1" w:unhideWhenUsed="1"/>
-    <w:lsdException w:name="Table Grid 1" w:semiHidden="1" w:unhideWhenUsed="1"/>
-    <w:lsdException w:name="Table Grid 2" w:semiHidden="1" w:unhideWhenUsed="1"/>
-    <w:lsdException w:name="Table Grid 3" w:semiHidden="1" w:unhideWhenUsed="1"/>
-    <w:lsdException w:name="Table Grid 4" w:semiHidden="1" w:unhideWhenUsed="1"/>
-    <w:lsdException w:name="Table Grid 5" w:semiHidden="1" w:unhideWhenUsed="1"/>
-    <w:lsdException w:name="Table Grid 6" w:semiHidden="1" w:unhideWhenUsed="1"/>
-    <w:lsdException w:name="Table Grid 7" w:semiHidden="1" w:unhideWhenUsed="1"/>
-    <w:lsdException w:name="Table Grid 8" w:semiHidden="1" w:unhideWhenUsed="1"/>
-    <w:lsdException w:name="Table List 1" w:semiHidden="1" w:unhideWhenUsed="1"/>
-    <w:lsdException w:name="Table List 2" w:semiHidden="1" w:unhideWhenUsed="1"/>
-    <w:lsdException w:name="Table List 3" w:semiHidden="1" w:unhideWhenUsed="1"/>
-    <w:lsdException w:name="Table List 4" w:semiHidden="1" w:unhideWhenUsed="1"/>
-    <w:lsdException w:name="Table List 5" w:semiHidden="1" w:unhideWhenUsed="1"/>
-    <w:lsdException w:name="Table List 6" w:semiHidden="1" w:unhideWhenUsed="1"/>
-    <w:lsdException w:name="Table List 7" w:semiHidden="1" w:unhideWhenUsed="1"/>
-    <w:lsdException w:name="Table List 8" w:semiHidden="1" w:unhideWhenUsed="1"/>
-    <w:lsdException w:name="Table 3D effects 1" w:semiHidden="1" w:unhideWhenUsed="1"/>
-    <w:lsdException w:name="Table 3D effects 2" w:semiHidden="1" w:unhideWhenUsed="1"/>
-    <w:lsdException w:name="Table 3D effects 3" w:semiHidden="1" w:unhideWhenUsed="1"/>
-    <w:lsdException w:name="Table Contemporary" w:semiHidden="1" w:unhideWhenUsed="1"/>
-    <w:lsdException w:name="Table Elegant" w:semiHidden="1" w:unhideWhenUsed="1"/>
-    <w:lsdException w:name="Table Professional" w:semiHidden="1" w:unhideWhenUsed="1"/>
-    <w:lsdException w:name="Table Subtle 1" w:semiHidden="1" w:unhideWhenUsed="1"/>
-    <w:lsdException w:name="Table Subtle 2" w:semiHidden="1" w:unhideWhenUsed="1"/>
-    <w:lsdException w:name="Table Web 1" w:semiHidden="1" w:unhideWhenUsed="1"/>
-    <w:lsdException w:name="Table Web 2" w:semiHidden="1" w:unhideWhenUsed="1"/>
-    <w:lsdException w:name="Table Web 3" w:semiHidden="1" w:unhideWhenUsed="1"/>
-    <w:lsdException w:name="Balloon Text" w:semiHidden="1" w:unhideWhenUsed="1"/>
-    <w:lsdException w:name="Table Grid" w:uiPriority="39"/>
-    <w:lsdException w:name="Table Theme" w:semiHidden="1" w:unhideWhenUsed="1"/>
-    <w:lsdException w:name="Placeholder Text" w:semiHidden="1"/>
-    <w:lsdException w:name="No Spacing" w:uiPriority="1" w:qFormat="1"/>
-    <w:lsdException w:name="Light Shading" w:uiPriority="60"/>
-    <w:lsdException w:name="Light List" w:uiPriority="61"/>
-    <w:lsdException w:name="Light Grid" w:uiPriority="62"/>
-    <w:lsdException w:name="Medium Shading 1" w:uiPriority="63"/>
-    <w:lsdException w:name="Medium Shading 2" w:uiPriority="64"/>
-    <w:lsdException w:name="Medium List 1" w:uiPriority="65"/>
-    <w:lsdException w:name="Medium List 2" w:uiPriority="66"/>
-    <w:lsdException w:name="Medium Grid 1" w:uiPriority="67"/>
-    <w:lsdException w:name="Medium Grid 2" w:uiPriority="68"/>
-    <w:lsdException w:name="Medium Grid 3" w:uiPriority="69"/>
-    <w:lsdException w:name="Dark List" w:uiPriority="70"/>
-    <w:lsdException w:name="Colorful Shading" w:uiPriority="71"/>
-    <w:lsdException w:name="Colorful List" w:uiPriority="72"/>
-    <w:lsdException w:name="Colorful Grid" w:uiPriority="73"/>
-    <w:lsdException w:name="Light Shading Accent 1" w:uiPriority="60"/>
-    <w:lsdException w:name="Light List Accent 1" w:uiPriority="61"/>
-    <w:lsdException w:name="Light Grid Accent 1" w:uiPriority="62"/>
-    <w:lsdException w:name="Medium Shading 1 Accent 1" w:uiPriority="63"/>
-    <w:lsdException w:name="Medium Shading 2 Accent 1" w:uiPriority="64"/>
-    <w:lsdException w:name="Medium List 1 Accent 1" w:uiPriority="65"/>
-    <w:lsdException w:name="Revision" w:semiHidden="1"/>
-    <w:lsdException w:name="List Paragraph" w:uiPriority="34" w:qFormat="1"/>
-    <w:lsdException w:name="Quote" w:uiPriority="29" w:qFormat="1"/>
-    <w:lsdException w:name="Intense Quote" w:uiPriority="30" w:qFormat="1"/>
-    <w:lsdException w:name="Medium List 2 Accent 1" w:uiPriority="66"/>
-    <w:lsdException w:name="Medium Grid 1 Accent 1" w:uiPriority="67"/>
-    <w:lsdException w:name="Medium Grid 2 Accent 1" w:uiPriority="68"/>
-    <w:lsdException w:name="Medium Grid 3 Accent 1" w:uiPriority="69"/>
-    <w:lsdException w:name="Dark List Accent 1" w:uiPriority="70"/>
-    <w:lsdException w:name="Colorful Shading Accent 1" w:uiPriority="71"/>
-    <w:lsdException w:name="Colorful List Accent 1" w:uiPriority="72"/>
-    <w:lsdException w:name="Colorful Grid Accent 1" w:uiPriority="73"/>
-    <w:lsdException w:name="Light Shading Accent 2" w:uiPriority="60"/>
-    <w:lsdException w:name="Light List Accent 2" w:uiPriority="61"/>
-    <w:lsdException w:name="Light Grid Accent 2" w:uiPriority="62"/>
-    <w:lsdException w:name="Medium Shading 1 Accent 2" w:uiPriority="63"/>
-    <w:lsdException w:name="Medium Shading 2 Accent 2" w:uiPriority="64"/>
-    <w:lsdException w:name="Medium List 1 Accent 2" w:uiPriority="65"/>
-    <w:lsdException w:name="Medium List 2 Accent 2" w:uiPriority="66"/>
-    <w:lsdException w:name="Medium Grid 1 Accent 2" w:uiPriority="67"/>
-    <w:lsdException w:name="Medium Grid 2 Accent 2" w:uiPriority="68"/>
-    <w:lsdException w:name="Medium Grid 3 Accent 2" w:uiPriority="69"/>
-    <w:lsdException w:name="Dark List Accent 2" w:uiPriority="70"/>
-    <w:lsdException w:name="Colorful Shading Accent 2" w:uiPriority="71"/>
-    <w:lsdException w:name="Colorful List Accent 2" w:uiPriority="72"/>
-    <w:lsdException w:name="Colorful Grid Accent 2" w:uiPriority="73"/>
-    <w:lsdException w:name="Light Shading Accent 3" w:uiPriority="60"/>
-    <w:lsdException w:name="Light List Accent 3" w:uiPriority="61"/>
-    <w:lsdException w:name="Light Grid Accent 3" w:uiPriority="62"/>
-    <w:lsdException w:name="Medium Shading 1 Accent 3" w:uiPriority="63"/>
-    <w:lsdException w:name="Medium Shading 2 Accent 3" w:uiPriority="64"/>
-    <w:lsdException w:name="Medium List 1 Accent 3" w:uiPriority="65"/>
-    <w:lsdException w:name="Medium List 2 Accent 3" w:uiPriority="66"/>
-    <w:lsdException w:name="Medium Grid 1 Accent 3" w:uiPriority="67"/>
-    <w:lsdException w:name="Medium Grid 2 Accent 3" w:uiPriority="68"/>
-    <w:lsdException w:name="Medium Grid 3 Accent 3" w:uiPriority="69"/>
-    <w:lsdException w:name="Dark List Accent 3" w:uiPriority="70"/>
-    <w:lsdException w:name="Colorful Shading Accent 3" w:uiPriority="71"/>
-    <w:lsdException w:name="Colorful List Accent 3" w:uiPriority="72"/>
-    <w:lsdException w:name="Colorful Grid Accent 3" w:uiPriority="73"/>
-    <w:lsdException w:name="Light Shading Accent 4" w:uiPriority="60"/>
-    <w:lsdException w:name="Light List Accent 4" w:uiPriority="61"/>
-    <w:lsdException w:name="Light Grid Accent 4" w:uiPriority="62"/>
-    <w:lsdException w:name="Medium Shading 1 Accent 4" w:uiPriority="63"/>
-    <w:lsdException w:name="Medium Shading 2 Accent 4" w:uiPriority="64"/>
-    <w:lsdException w:name="Medium List 1 Accent 4" w:uiPriority="65"/>
-    <w:lsdException w:name="Medium List 2 Accent 4" w:uiPriority="66"/>
-    <w:lsdException w:name="Medium Grid 1 Accent 4" w:uiPriority="67"/>
-    <w:lsdException w:name="Medium Grid 2 Accent 4" w:uiPriority="68"/>
-    <w:lsdException w:name="Medium Grid 3 Accent 4" w:uiPriority="69"/>
-    <w:lsdException w:name="Dark List Accent 4" w:uiPriority="70"/>
-    <w:lsdException w:name="Colorful Shading Accent 4" w:uiPriority="71"/>
-    <w:lsdException w:name="Colorful List Accent 4" w:uiPriority="72"/>
-    <w:lsdException w:name="Colorful Grid Accent 4" w:uiPriority="73"/>
-    <w:lsdException w:name="Light Shading Accent 5" w:uiPriority="60"/>
-    <w:lsdException w:name="Light List Accent 5" w:uiPriority="61"/>
-    <w:lsdException w:name="Light Grid Accent 5" w:uiPriority="62"/>
-    <w:lsdException w:name="Medium Shading 1 Accent 5" w:uiPriority="63"/>
-    <w:lsdException w:name="Medium Shading 2 Accent 5" w:uiPriority="64"/>
-    <w:lsdException w:name="Medium List 1 Accent 5" w:uiPriority="65"/>
-    <w:lsdException w:name="Medium List 2 Accent 5" w:uiPriority="66"/>
-    <w:lsdException w:name="Medium Grid 1 Accent 5" w:uiPriority="67"/>
-    <w:lsdException w:name="Medium Grid 2 Accent 5" w:uiPriority="68"/>
-    <w:lsdException w:name="Medium Grid 3 Accent 5" w:uiPriority="69"/>
-    <w:lsdException w:name="Dark List Accent 5" w:uiPriority="70"/>
-    <w:lsdException w:name="Colorful Shading Accent 5" w:uiPriority="71"/>
-    <w:lsdException w:name="Colorful List Accent 5" w:uiPriority="72"/>
-    <w:lsdException w:name="Colorful Grid Accent 5" w:uiPriority="73"/>
-    <w:lsdException w:name="Light Shading Accent 6" w:uiPriority="60"/>
-    <w:lsdException w:name="Light List Accent 6" w:uiPriority="61"/>
-    <w:lsdException w:name="Light Grid Accent 6" w:uiPriority="62"/>
-    <w:lsdException w:name="Medium Shading 1 Accent 6" w:uiPriority="63"/>
-    <w:lsdException w:name="Medium Shading 2 Accent 6" w:uiPriority="64"/>
-    <w:lsdException w:name="Medium List 1 Accent 6" w:uiPriority="65"/>
-    <w:lsdException w:name="Medium List 2 Accent 6" w:uiPriority="66"/>
-    <w:lsdException w:name="Medium Grid 1 Accent 6" w:uiPriority="67"/>
-    <w:lsdException w:name="Medium Grid 2 Accent 6" w:uiPriority="68"/>
-    <w:lsdException w:name="Medium Grid 3 Accent 6" w:uiPriority="69"/>
-    <w:lsdException w:name="Dark List Accent 6" w:uiPriority="70"/>
-    <w:lsdException w:name="Colorful Shading Accent 6" w:uiPriority="71"/>
-    <w:lsdException w:name="Colorful List Accent 6" w:uiPriority="72"/>
-    <w:lsdException w:name="Colorful Grid Accent 6" w:uiPriority="73"/>
-    <w:lsdException w:name="Subtle Emphasis" w:uiPriority="19" w:qFormat="1"/>
-    <w:lsdException w:name="Intense Emphasis" w:uiPriority="21" w:qFormat="1"/>
-    <w:lsdException w:name="Subtle Reference" w:uiPriority="31" w:qFormat="1"/>
-    <w:lsdException w:name="Intense Reference" w:uiPriority="32" w:qFormat="1"/>
-    <w:lsdException w:name="Book Title" w:uiPriority="33" w:qFormat="1"/>
-    <w:lsdException w:name="Bibliography" w:semiHidden="1" w:uiPriority="37" w:unhideWhenUsed="1"/>
-    <w:lsdException w:name="TOC Heading" w:semiHidden="1" w:uiPriority="39" w:unhideWhenUsed="1" w:qFormat="1"/>
-    <w:lsdException w:name="Plain Table 1" w:uiPriority="41"/>
-    <w:lsdException w:name="Plain Table 2" w:uiPriority="42"/>
-    <w:lsdException w:name="Plain Table 3" w:uiPriority="43"/>
-    <w:lsdException w:name="Plain Table 4" w:uiPriority="44"/>
-    <w:lsdException w:name="Plain Table 5" w:uiPriority="45"/>
-    <w:lsdException w:name="Grid Table Light" w:uiPriority="40"/>
-    <w:lsdException w:name="Grid Table 1 Light" w:uiPriority="46"/>
-    <w:lsdException w:name="Grid Table 2" w:uiPriority="47"/>
-    <w:lsdException w:name="Grid Table 3" w:uiPriority="48"/>
-    <w:lsdException w:name="Grid Table 4" w:uiPriority="49"/>
-    <w:lsdException w:name="Grid Table 5 Dark" w:uiPriority="50"/>
-    <w:lsdException w:name="Grid Table 6 Colorful" w:uiPriority="51"/>
-    <w:lsdException w:name="Grid Table 7 Colorful" w:uiPriority="52"/>
-    <w:lsdException w:name="Grid Table 1 Light Accent 1" w:uiPriority="46"/>
-    <w:lsdException w:name="Grid Table 2 Accent 1" w:uiPriority="47"/>
-    <w:lsdException w:name="Grid Table 3 Accent 1" w:uiPriority="48"/>
-    <w:lsdException w:name="Grid Table 4 Accent 1" w:uiPriority="49"/>
-    <w:lsdException w:name="Grid Table 5 Dark Accent 1" w:uiPriority="50"/>
-    <w:lsdException w:name="Grid Table 6 Colorful Accent 1" w:uiPriority="51"/>
-    <w:lsdException w:name="Grid Table 7 Colorful Accent 1" w:uiPriority="52"/>
-    <w:lsdException w:name="Grid Table 1 Light Accent 2" w:uiPriority="46"/>
-    <w:lsdException w:name="Grid Table 2 Accent 2" w:uiPriority="47"/>
-    <w:lsdException w:name="Grid Table 3 Accent 2" w:uiPriority="48"/>
-    <w:lsdException w:name="Grid Table 4 Accent 2" w:uiPriority="49"/>
-    <w:lsdException w:name="Grid Table 5 Dark Accent 2" w:uiPriority="50"/>
-    <w:lsdException w:name="Grid Table 6 Colorful Accent 2" w:uiPriority="51"/>
-    <w:lsdException w:name="Grid Table 7 Colorful Accent 2" w:uiPriority="52"/>
-    <w:lsdException w:name="Grid Table 1 Light Accent 3" w:uiPriority="46"/>
-    <w:lsdException w:name="Grid Table 2 Accent 3" w:uiPriority="47"/>
-    <w:lsdException w:name="Grid Table 3 Accent 3" w:uiPriority="48"/>
-    <w:lsdException w:name="Grid Table 4 Accent 3" w:uiPriority="49"/>
-    <w:lsdException w:name="Grid Table 5 Dark Accent 3" w:uiPriority="50"/>
-    <w:lsdException w:name="Grid Table 6 Colorful Accent 3" w:uiPriority="51"/>
-    <w:lsdException w:name="Grid Table 7 Colorful Accent 3" w:uiPriority="52"/>
-    <w:lsdException w:name="Grid Table 1 Light Accent 4" w:uiPriority="46"/>
-    <w:lsdException w:name="Grid Table 2 Accent 4" w:uiPriority="47"/>
-    <w:lsdException w:name="Grid Table 3 Accent 4" w:uiPriority="48"/>
-    <w:lsdException w:name="Grid Table 4 Accent 4" w:uiPriority="49"/>
-    <w:lsdException w:name="Grid Table 5 Dark Accent 4" w:uiPriority="50"/>
-    <w:lsdException w:name="Grid Table 6 Colorful Accent 4" w:uiPriority="51"/>
-    <w:lsdException w:name="Grid Table 7 Colorful Accent 4" w:uiPriority="52"/>
-    <w:lsdException w:name="Grid Table 1 Light Accent 5" w:uiPriority="46"/>
-    <w:lsdException w:name="Grid Table 2 Accent 5" w:uiPriority="47"/>
-    <w:lsdException w:name="Grid Table 3 Accent 5" w:uiPriority="48"/>
-    <w:lsdException w:name="Grid Table 4 Accent 5" w:uiPriority="49"/>
-    <w:lsdException w:name="Grid Table 5 Dark Accent 5" w:uiPriority="50"/>
-    <w:lsdException w:name="Grid Table 6 Colorful Accent 5" w:uiPriority="51"/>
-    <w:lsdException w:name="Grid Table 7 Colorful Accent 5" w:uiPriority="52"/>
-    <w:lsdException w:name="Grid Table 1 Light Accent 6" w:uiPriority="46"/>
-    <w:lsdException w:name="Grid Table 2 Accent 6" w:uiPriority="47"/>
-    <w:lsdException w:name="Grid Table 3 Accent 6" w:uiPriority="48"/>
-    <w:lsdException w:name="Grid Table 4 Accent 6" w:uiPriority="49"/>
-    <w:lsdException w:name="Grid Table 5 Dark Accent 6" w:uiPriority="50"/>
-    <w:lsdException w:name="Grid Table 6 Colorful Accent 6" w:uiPriority="51"/>
-    <w:lsdException w:name="Grid Table 7 Colorful Accent 6" w:uiPriority="52"/>
-    <w:lsdException w:name="List Table 1 Light" w:uiPriority="46"/>
-    <w:lsdException w:name="List Table 2" w:uiPriority="47"/>
-    <w:lsdException w:name="List Table 3" w:uiPriority="48"/>
-    <w:lsdException w:name="List Table 4" w:uiPriority="49"/>
-    <w:lsdException w:name="List Table 5 Dark" w:uiPriority="50"/>
-    <w:lsdException w:name="List Table 6 Colorful" w:uiPriority="51"/>
-    <w:lsdException w:name="List Table 7 Colorful" w:uiPriority="52"/>
-    <w:lsdException w:name="List Table 1 Light Accent 1" w:uiPriority="46"/>
-    <w:lsdException w:name="List Table 2 Accent 1" w:uiPriority="47"/>
-    <w:lsdException w:name="List Table 3 Accent 1" w:uiPriority="48"/>
-    <w:lsdException w:name="List Table 4 Accent 1" w:uiPriority="49"/>
-    <w:lsdException w:name="List Table 5 Dark Accent 1" w:uiPriority="50"/>
-    <w:lsdException w:name="List Table 6 Colorful Accent 1" w:uiPriority="51"/>
-    <w:lsdException w:name="List Table 7 Colorful Accent 1" w:uiPriority="52"/>
-    <w:lsdException w:name="List Table 1 Light Accent 2" w:uiPriority="46"/>
-    <w:lsdException w:name="List Table 2 Accent 2" w:uiPriority="47"/>
-    <w:lsdException w:name="List Table 3 Accent 2" w:uiPriority="48"/>
-    <w:lsdException w:name="List Table 4 Accent 2" w:uiPriority="49"/>
-    <w:lsdException w:name="List Table 5 Dark Accent 2" w:uiPriority="50"/>
-    <w:lsdException w:name="List Table 6 Colorful Accent 2" w:uiPriority="51"/>
-    <w:lsdException w:name="List Table 7 Colorful Accent 2" w:uiPriority="52"/>
-    <w:lsdException w:name="List Table 1 Light Accent 3" w:uiPriority="46"/>
-    <w:lsdException w:name="List Table 2 Accent 3" w:uiPriority="47"/>
-    <w:lsdException w:name="List Table 3 Accent 3" w:uiPriority="48"/>
-    <w:lsdException w:name="List Table 4 Accent 3" w:uiPriority="49"/>
-    <w:lsdException w:name="List Table 5 Dark Accent 3" w:uiPriority="50"/>
-    <w:lsdException w:name="List Table 6 Colorful Accent 3" w:uiPriority="51"/>
-    <w:lsdException w:name="List Table 7 Colorful Accent 3" w:uiPriority="52"/>
-    <w:lsdException w:name="List Table 1 Light Accent 4" w:uiPriority="46"/>
-    <w:lsdException w:name="List Table 2 Accent 4" w:uiPriority="47"/>
-    <w:lsdException w:name="List Table 3 Accent 4" w:uiPriority="48"/>
-    <w:lsdException w:name="List Table 4 Accent 4" w:uiPriority="49"/>
-    <w:lsdException w:name="List Table 5 Dark Accent 4" w:uiPriority="50"/>
-    <w:lsdException w:name="List Table 6 Colorful Accent 4" w:uiPriority="51"/>
-    <w:lsdException w:name="List Table 7 Colorful Accent 4" w:uiPriority="52"/>
-    <w:lsdException w:name="List Table 1 Light Accent 5" w:uiPriority="46"/>
-    <w:lsdException w:name="List Table 2 Accent 5" w:uiPriority="47"/>
-    <w:lsdException w:name="List Table 3 Accent 5" w:uiPriority="48"/>
-    <w:lsdException w:name="List Table 4 Accent 5" w:uiPriority="49"/>
-    <w:lsdException w:name="List Table 5 Dark Accent 5" w:uiPriority="50"/>
-    <w:lsdException w:name="List Table 6 Colorful Accent 5" w:uiPriority="51"/>
-    <w:lsdException w:name="List Table 7 Colorful Accent 5" w:uiPriority="52"/>
-    <w:lsdException w:name="List Table 1 Light Accent 6" w:uiPriority="46"/>
-    <w:lsdException w:name="List Table 2 Accent 6" w:uiPriority="47"/>
-    <w:lsdException w:name="List Table 3 Accent 6" w:uiPriority="48"/>
-    <w:lsdException w:name="List Table 4 Accent 6" w:uiPriority="49"/>
-    <w:lsdException w:name="List Table 5 Dark Accent 6" w:uiPriority="50"/>
-    <w:lsdException w:name="List Table 6 Colorful Accent 6" w:uiPriority="51"/>
-    <w:lsdException w:name="List Table 7 Colorful Accent 6" w:uiPriority="52"/>
-    <w:lsdException w:name="Mention" w:semiHidden="1" w:unhideWhenUsed="1"/>
-    <w:lsdException w:name="Smart Hyperlink" w:semiHidden="1" w:unhideWhenUsed="1"/>
-    <w:lsdException w:name="Hashtag" w:semiHidden="1" w:unhideWhenUsed="1"/>
-    <w:lsdException w:name="Unresolved Mention" w:semiHidden="1" w:unhideWhenUsed="1"/>
-    <w:lsdException w:name="Smart Link" w:semiHidden="1" w:unhideWhenUsed="1"/>
+  <w:latentStyles w:defLockedState="0" w:defUIPriority="99" w:defSemiHidden="1" w:defUnhideWhenUsed="1" w:defQFormat="0" w:count="267">
+    <w:lsdException w:name="Normal" w:semiHidden="0" w:uiPriority="0" w:unhideWhenUsed="0" w:qFormat="1"/>
+    <w:lsdException w:name="heading 1" w:semiHidden="0" w:uiPriority="9" w:unhideWhenUsed="0" w:qFormat="1"/>
+    <w:lsdException w:name="heading 2" w:uiPriority="9" w:qFormat="1"/>
+    <w:lsdException w:name="heading 3" w:uiPriority="9" w:qFormat="1"/>
+    <w:lsdException w:name="heading 4" w:uiPriority="9" w:qFormat="1"/>
+    <w:lsdException w:name="heading 5" w:uiPriority="9" w:qFormat="1"/>
+    <w:lsdException w:name="heading 6" w:uiPriority="9" w:qFormat="1"/>
+    <w:lsdException w:name="heading 7" w:uiPriority="9" w:qFormat="1"/>
+    <w:lsdException w:name="heading 8" w:uiPriority="9" w:qFormat="1"/>
+    <w:lsdException w:name="heading 9" w:uiPriority="9" w:qFormat="1"/>
+    <w:lsdException w:name="toc 1" w:uiPriority="39"/>
+    <w:lsdException w:name="toc 2" w:uiPriority="39"/>
+    <w:lsdException w:name="toc 3" w:uiPriority="39"/>
+    <w:lsdException w:name="toc 4" w:uiPriority="39"/>
+    <w:lsdException w:name="toc 5" w:uiPriority="39"/>
+    <w:lsdException w:name="toc 6" w:uiPriority="39"/>
+    <w:lsdException w:name="toc 7" w:uiPriority="39"/>
+    <w:lsdException w:name="toc 8" w:uiPriority="39"/>
+    <w:lsdException w:name="toc 9" w:uiPriority="39"/>
+    <w:lsdException w:name="caption" w:uiPriority="35" w:qFormat="1"/>
+    <w:lsdException w:name="Title" w:semiHidden="0" w:uiPriority="10" w:unhideWhenUsed="0" w:qFormat="1"/>
+    <w:lsdException w:name="Default Paragraph Font" w:uiPriority="1"/>
+    <w:lsdException w:name="Subtitle" w:semiHidden="0" w:uiPriority="11" w:unhideWhenUsed="0" w:qFormat="1"/>
+    <w:lsdException w:name="Strong" w:semiHidden="0" w:uiPriority="22" w:unhideWhenUsed="0" w:qFormat="1"/>
+    <w:lsdException w:name="Emphasis" w:semiHidden="0" w:uiPriority="20" w:unhideWhenUsed="0" w:qFormat="1"/>
+    <w:lsdException w:name="Table Grid" w:semiHidden="0" w:uiPriority="39" w:unhideWhenUsed="0"/>
+    <w:lsdException w:name="Placeholder Text" w:unhideWhenUsed="0"/>
+    <w:lsdException w:name="No Spacing" w:semiHidden="0" w:uiPriority="1" w:unhideWhenUsed="0" w:qFormat="1"/>
+    <w:lsdException w:name="Light Shading" w:semiHidden="0" w:uiPriority="60" w:unhideWhenUsed="0"/>
+    <w:lsdException w:name="Light List" w:semiHidden="0" w:uiPriority="61" w:unhideWhenUsed="0"/>
+    <w:lsdException w:name="Light Grid" w:semiHidden="0" w:uiPriority="62" w:unhideWhenUsed="0"/>
+    <w:lsdException w:name="Medium Shading 1" w:semiHidden="0" w:uiPriority="63" w:unhideWhenUsed="0"/>
+    <w:lsdException w:name="Medium Shading 2" w:semiHidden="0" w:uiPriority="64" w:unhideWhenUsed="0"/>
+    <w:lsdException w:name="Medium List 1" w:semiHidden="0" w:uiPriority="65" w:unhideWhenUsed="0"/>
+    <w:lsdException w:name="Medium List 2" w:semiHidden="0" w:uiPriority="66" w:unhideWhenUsed="0"/>
+    <w:lsdException w:name="Medium Grid 1" w:semiHidden="0" w:uiPriority="67" w:unhideWhenUsed="0"/>
+    <w:lsdException w:name="Medium Grid 2" w:semiHidden="0" w:uiPriority="68" w:unhideWhenUsed="0"/>
+    <w:lsdException w:name="Medium Grid 3" w:semiHidden="0" w:uiPriority="69" w:unhideWhenUsed="0"/>
+    <w:lsdException w:name="Dark List" w:semiHidden="0" w:uiPriority="70" w:unhideWhenUsed="0"/>
+    <w:lsdException w:name="Colorful Shading" w:semiHidden="0" w:uiPriority="71" w:unhideWhenUsed="0"/>
+    <w:lsdException w:name="Colorful List" w:semiHidden="0" w:uiPriority="72" w:unhideWhenUsed="0"/>
+    <w:lsdException w:name="Colorful Grid" w:semiHidden="0" w:uiPriority="73" w:unhideWhenUsed="0"/>
+    <w:lsdException w:name="Light Shading Accent 1" w:semiHidden="0" w:uiPriority="60" w:unhideWhenUsed="0"/>
+    <w:lsdException w:name="Light List Accent 1" w:semiHidden="0" w:uiPriority="61" w:unhideWhenUsed="0"/>
+    <w:lsdException w:name="Light Grid Accent 1" w:semiHidden="0" w:uiPriority="62" w:unhideWhenUsed="0"/>
+    <w:lsdException w:name="Medium Shading 1 Accent 1" w:semiHidden="0" w:uiPriority="63" w:unhideWhenUsed="0"/>
+    <w:lsdException w:name="Medium Shading 2 Accent 1" w:semiHidden="0" w:uiPriority="64" w:unhideWhenUsed="0"/>
+    <w:lsdException w:name="Medium List 1 Accent 1" w:semiHidden="0" w:uiPriority="65" w:unhideWhenUsed="0"/>
+    <w:lsdException w:name="Revision" w:unhideWhenUsed="0"/>
+    <w:lsdException w:name="List Paragraph" w:semiHidden="0" w:uiPriority="34" w:unhideWhenUsed="0" w:qFormat="1"/>
+    <w:lsdException w:name="Quote" w:semiHidden="0" w:uiPriority="29" w:unhideWhenUsed="0" w:qFormat="1"/>
+    <w:lsdException w:name="Intense Quote" w:semiHidden="0" w:uiPriority="30" w:unhideWhenUsed="0" w:qFormat="1"/>
+    <w:lsdException w:name="Medium List 2 Accent 1" w:semiHidden="0" w:uiPriority="66" w:unhideWhenUsed="0"/>
+    <w:lsdException w:name="Medium Grid 1 Accent 1" w:semiHidden="0" w:uiPriority="67" w:unhideWhenUsed="0"/>
+    <w:lsdException w:name="Medium Grid 2 Accent 1" w:semiHidden="0" w:uiPriority="68" w:unhideWhenUsed="0"/>
+    <w:lsdException w:name="Medium Grid 3 Accent 1" w:semiHidden="0" w:uiPriority="69" w:unhideWhenUsed="0"/>
+    <w:lsdException w:name="Dark List Accent 1" w:semiHidden="0" w:uiPriority="70" w:unhideWhenUsed="0"/>
+    <w:lsdException w:name="Colorful Shading Accent 1" w:semiHidden="0" w:uiPriority="71" w:unhideWhenUsed="0"/>
+    <w:lsdException w:name="Colorful List Accent 1" w:semiHidden="0" w:uiPriority="72" w:unhideWhenUsed="0"/>
+    <w:lsdException w:name="Colorful Grid Accent 1" w:semiHidden="0" w:uiPriority="73" w:unhideWhenUsed="0"/>
+    <w:lsdException w:name="Light Shading Accent 2" w:semiHidden="0" w:uiPriority="60" w:unhideWhenUsed="0"/>
+    <w:lsdException w:name="Light List Accent 2" w:semiHidden="0" w:uiPriority="61" w:unhideWhenUsed="0"/>
+    <w:lsdException w:name="Light Grid Accent 2" w:semiHidden="0" w:uiPriority="62" w:unhideWhenUsed="0"/>
+    <w:lsdException w:name="Medium Shading 1 Accent 2" w:semiHidden="0" w:uiPriority="63" w:unhideWhenUsed="0"/>
+    <w:lsdException w:name="Medium Shading 2 Accent 2" w:semiHidden="0" w:uiPriority="64" w:unhideWhenUsed="0"/>
+    <w:lsdException w:name="Medium List 1 Accent 2" w:semiHidden="0" w:uiPriority="65" w:unhideWhenUsed="0"/>
+    <w:lsdException w:name="Medium List 2 Accent 2" w:semiHidden="0" w:uiPriority="66" w:unhideWhenUsed="0"/>
+    <w:lsdException w:name="Medium Grid 1 Accent 2" w:semiHidden="0" w:uiPriority="67" w:unhideWhenUsed="0"/>
+    <w:lsdException w:name="Medium Grid 2 Accent 2" w:semiHidden="0" w:uiPriority="68" w:unhideWhenUsed="0"/>
+    <w:lsdException w:name="Medium Grid 3 Accent 2" w:semiHidden="0" w:uiPriority="69" w:unhideWhenUsed="0"/>
+    <w:lsdException w:name="Dark List Accent 2" w:semiHidden="0" w:uiPriority="70" w:unhideWhenUsed="0"/>
+    <w:lsdException w:name="Colorful Shading Accent 2" w:semiHidden="0" w:uiPriority="71" w:unhideWhenUsed="0"/>
+    <w:lsdException w:name="Colorful List Accent 2" w:semiHidden="0" w:uiPriority="72" w:unhideWhenUsed="0"/>
+    <w:lsdException w:name="Colorful Grid Accent 2" w:semiHidden="0" w:uiPriority="73" w:unhideWhenUsed="0"/>
+    <w:lsdException w:name="Light Shading Accent 3" w:semiHidden="0" w:uiPriority="60" w:unhideWhenUsed="0"/>
+    <w:lsdException w:name="Light List Accent 3" w:semiHidden="0" w:uiPriority="61" w:unhideWhenUsed="0"/>
+    <w:lsdException w:name="Light Grid Accent 3" w:semiHidden="0" w:uiPriority="62" w:unhideWhenUsed="0"/>
+    <w:lsdException w:name="Medium Shading 1 Accent 3" w:semiHidden="0" w:uiPriority="63" w:unhideWhenUsed="0"/>
+    <w:lsdException w:name="Medium Shading 2 Accent 3" w:semiHidden="0" w:uiPriority="64" w:unhideWhenUsed="0"/>
+    <w:lsdException w:name="Medium List 1 Accent 3" w:semiHidden="0" w:uiPriority="65" w:unhideWhenUsed="0"/>
+    <w:lsdException w:name="Medium List 2 Accent 3" w:semiHidden="0" w:uiPriority="66" w:unhideWhenUsed="0"/>
+    <w:lsdException w:name="Medium Grid 1 Accent 3" w:semiHidden="0" w:uiPriority="67" w:unhideWhenUsed="0"/>
+    <w:lsdException w:name="Medium Grid 2 Accent 3" w:semiHidden="0" w:uiPriority="68" w:unhideWhenUsed="0"/>
+    <w:lsdException w:name="Medium Grid 3 Accent 3" w:semiHidden="0" w:uiPriority="69" w:unhideWhenUsed="0"/>
+    <w:lsdException w:name="Dark List Accent 3" w:semiHidden="0" w:uiPriority="70" w:unhideWhenUsed="0"/>
+    <w:lsdException w:name="Colorful Shading Accent 3" w:semiHidden="0" w:uiPriority="71" w:unhideWhenUsed="0"/>
+    <w:lsdException w:name="Colorful List Accent 3" w:semiHidden="0" w:uiPriority="72" w:unhideWhenUsed="0"/>
+    <w:lsdException w:name="Colorful Grid Accent 3" w:semiHidden="0" w:uiPriority="73" w:unhideWhenUsed="0"/>
+    <w:lsdException w:name="Light Shading Accent 4" w:semiHidden="0" w:uiPriority="60" w:unhideWhenUsed="0"/>
+    <w:lsdException w:name="Light List Accent 4" w:semiHidden="0" w:uiPriority="61" w:unhideWhenUsed="0"/>
+    <w:lsdException w:name="Light Grid Accent 4" w:semiHidden="0" w:uiPriority="62" w:unhideWhenUsed="0"/>
+    <w:lsdException w:name="Medium Shading 1 Accent 4" w:semiHidden="0" w:uiPriority="63" w:unhideWhenUsed="0"/>
+    <w:lsdException w:name="Medium Shading 2 Accent 4" w:semiHidden="0" w:uiPriority="64" w:unhideWhenUsed="0"/>
+    <w:lsdException w:name="Medium List 1 Accent 4" w:semiHidden="0" w:uiPriority="65" w:unhideWhenUsed="0"/>
+    <w:lsdException w:name="Medium List 2 Accent 4" w:semiHidden="0" w:uiPriority="66" w:unhideWhenUsed="0"/>
+    <w:lsdException w:name="Medium Grid 1 Accent 4" w:semiHidden="0" w:uiPriority="67" w:unhideWhenUsed="0"/>
+    <w:lsdException w:name="Medium Grid 2 Accent 4" w:semiHidden="0" w:uiPriority="68" w:unhideWhenUsed="0"/>
+    <w:lsdException w:name="Medium Grid 3 Accent 4" w:semiHidden="0" w:uiPriority="69" w:unhideWhenUsed="0"/>
+    <w:lsdException w:name="Dark List Accent 4" w:semiHidden="0" w:uiPriority="70" w:unhideWhenUsed="0"/>
+    <w:lsdException w:name="Colorful Shading Accent 4" w:semiHidden="0" w:uiPriority="71" w:unhideWhenUsed="0"/>
+    <w:lsdException w:name="Colorful List Accent 4" w:semiHidden="0" w:uiPriority="72" w:unhideWhenUsed="0"/>
+    <w:lsdException w:name="Colorful Grid Accent 4" w:semiHidden="0" w:uiPriority="73" w:unhideWhenUsed="0"/>
+    <w:lsdException w:name="Light Shading Accent 5" w:semiHidden="0" w:uiPriority="60" w:unhideWhenUsed="0"/>
+    <w:lsdException w:name="Light List Accent 5" w:semiHidden="0" w:uiPriority="61" w:unhideWhenUsed="0"/>
+    <w:lsdException w:name="Light Grid Accent 5" w:semiHidden="0" w:uiPriority="62" w:unhideWhenUsed="0"/>
+    <w:lsdException w:name="Medium Shading 1 Accent 5" w:semiHidden="0" w:uiPriority="63" w:unhideWhenUsed="0"/>
+    <w:lsdException w:name="Medium Shading 2 Accent 5" w:semiHidden="0" w:uiPriority="64" w:unhideWhenUsed="0"/>
+    <w:lsdException w:name="Medium List 1 Accent 5" w:semiHidden="0" w:uiPriority="65" w:unhideWhenUsed="0"/>
+    <w:lsdException w:name="Medium List 2 Accent 5" w:semiHidden="0" w:uiPriority="66" w:unhideWhenUsed="0"/>
+    <w:lsdException w:name="Medium Grid 1 Accent 5" w:semiHidden="0" w:uiPriority="67" w:unhideWhenUsed="0"/>
+    <w:lsdException w:name="Medium Grid 2 Accent 5" w:semiHidden="0" w:uiPriority="68" w:unhideWhenUsed="0"/>
+    <w:lsdException w:name="Medium Grid 3 Accent 5" w:semiHidden="0" w:uiPriority="69" w:unhideWhenUsed="0"/>
+    <w:lsdException w:name="Dark List Accent 5" w:semiHidden="0" w:uiPriority="70" w:unhideWhenUsed="0"/>
+    <w:lsdException w:name="Colorful Shading Accent 5" w:semiHidden="0" w:uiPriority="71" w:unhideWhenUsed="0"/>
+    <w:lsdException w:name="Colorful List Accent 5" w:semiHidden="0" w:uiPriority="72" w:unhideWhenUsed="0"/>
+    <w:lsdException w:name="Colorful Grid Accent 5" w:semiHidden="0" w:uiPriority="73" w:unhideWhenUsed="0"/>
+    <w:lsdException w:name="Light Shading Accent 6" w:semiHidden="0" w:uiPriority="60" w:unhideWhenUsed="0"/>
+    <w:lsdException w:name="Light List Accent 6" w:semiHidden="0" w:uiPriority="61" w:unhideWhenUsed="0"/>
+    <w:lsdException w:name="Light Grid Accent 6" w:semiHidden="0" w:uiPriority="62" w:unhideWhenUsed="0"/>
+    <w:lsdException w:name="Medium Shading 1 Accent 6" w:semiHidden="0" w:uiPriority="63" w:unhideWhenUsed="0"/>
+    <w:lsdException w:name="Medium Shading 2 Accent 6" w:semiHidden="0" w:uiPriority="64" w:unhideWhenUsed="0"/>
+    <w:lsdException w:name="Medium List 1 Accent 6" w:semiHidden="0" w:uiPriority="65" w:unhideWhenUsed="0"/>
+    <w:lsdException w:name="Medium List 2 Accent 6" w:semiHidden="0" w:uiPriority="66" w:unhideWhenUsed="0"/>
+    <w:lsdException w:name="Medium Grid 1 Accent 6" w:semiHidden="0" w:uiPriority="67" w:unhideWhenUsed="0"/>
+    <w:lsdException w:name="Medium Grid 2 Accent 6" w:semiHidden="0" w:uiPriority="68" w:unhideWhenUsed="0"/>
+    <w:lsdException w:name="Medium Grid 3 Accent 6" w:semiHidden="0" w:uiPriority="69" w:unhideWhenUsed="0"/>
+    <w:lsdException w:name="Dark List Accent 6" w:semiHidden="0" w:uiPriority="70" w:unhideWhenUsed="0"/>
+    <w:lsdException w:name="Colorful Shading Accent 6" w:semiHidden="0" w:uiPriority="71" w:unhideWhenUsed="0"/>
+    <w:lsdException w:name="Colorful List Accent 6" w:semiHidden="0" w:uiPriority="72" w:unhideWhenUsed="0"/>
+    <w:lsdException w:name="Colorful Grid Accent 6" w:semiHidden="0" w:uiPriority="73" w:unhideWhenUsed="0"/>
+    <w:lsdException w:name="Subtle Emphasis" w:semiHidden="0" w:uiPriority="19" w:unhideWhenUsed="0" w:qFormat="1"/>
+    <w:lsdException w:name="Intense Emphasis" w:semiHidden="0" w:uiPriority="21" w:unhideWhenUsed="0" w:qFormat="1"/>
+    <w:lsdException w:name="Subtle Reference" w:semiHidden="0" w:uiPriority="31" w:unhideWhenUsed="0" w:qFormat="1"/>
+    <w:lsdException w:name="Intense Reference" w:semiHidden="0" w:uiPriority="32" w:unhideWhenUsed="0" w:qFormat="1"/>
+    <w:lsdException w:name="Book Title" w:semiHidden="0" w:uiPriority="33" w:unhideWhenUsed="0" w:qFormat="1"/>
+    <w:lsdException w:name="Bibliography" w:uiPriority="37"/>
+    <w:lsdException w:name="TOC Heading" w:uiPriority="39" w:qFormat="1"/>
   </w:latentStyles>
   <w:style w:type="paragraph" w:default="1" w:styleId="Normal">
     <w:name w:val="Normal"/>
@@ -8216,7 +7975,658 @@
       <w:u w:val="single"/>
     </w:rPr>
   </w:style>
-  <w:style w:type="table" w:styleId="PlainTable4">
+  <w:style w:type="table" w:customStyle="1" w:styleId="PlainTable4">
+    <w:name w:val="Plain Table 4"/>
+    <w:basedOn w:val="TableNormal"/>
+    <w:uiPriority w:val="44"/>
+    <w:rsid w:val="0057537E"/>
+    <w:pPr>
+      <w:spacing w:after="0" w:line="240" w:lineRule="auto"/>
+    </w:pPr>
+    <w:tblPr>
+      <w:tblStyleRowBandSize w:val="1"/>
+      <w:tblStyleColBandSize w:val="1"/>
+    </w:tblPr>
+    <w:tblStylePr w:type="firstRow">
+      <w:rPr>
+        <w:b/>
+        <w:bCs/>
+      </w:rPr>
+    </w:tblStylePr>
+    <w:tblStylePr w:type="lastRow">
+      <w:rPr>
+        <w:b/>
+        <w:bCs/>
+      </w:rPr>
+    </w:tblStylePr>
+    <w:tblStylePr w:type="firstCol">
+      <w:rPr>
+        <w:b/>
+        <w:bCs/>
+      </w:rPr>
+    </w:tblStylePr>
+    <w:tblStylePr w:type="lastCol">
+      <w:rPr>
+        <w:b/>
+        <w:bCs/>
+      </w:rPr>
+    </w:tblStylePr>
+    <w:tblStylePr w:type="band1Vert">
+      <w:tblPr/>
+      <w:tcPr>
+        <w:shd w:val="clear" w:color="auto" w:fill="F2F2F2" w:themeFill="background1" w:themeFillShade="F2"/>
+      </w:tcPr>
+    </w:tblStylePr>
+    <w:tblStylePr w:type="band1Horz">
+      <w:tblPr/>
+      <w:tcPr>
+        <w:shd w:val="clear" w:color="auto" w:fill="F2F2F2" w:themeFill="background1" w:themeFillShade="F2"/>
+      </w:tcPr>
+    </w:tblStylePr>
+  </w:style>
+  <w:style w:type="table" w:customStyle="1" w:styleId="Style1">
+    <w:name w:val="Style1"/>
+    <w:basedOn w:val="TableNormal"/>
+    <w:uiPriority w:val="99"/>
+    <w:rsid w:val="0057537E"/>
+    <w:pPr>
+      <w:spacing w:after="0" w:line="240" w:lineRule="auto"/>
+    </w:pPr>
+    <w:tblPr/>
+  </w:style>
+  <w:style w:type="table" w:customStyle="1" w:styleId="Keybindings">
+    <w:name w:val="Keybindings"/>
+    <w:basedOn w:val="PlainTable4"/>
+    <w:uiPriority w:val="99"/>
+    <w:rsid w:val="00771D61"/>
+    <w:rPr>
+      <w:rFonts w:ascii="Segoe UI" w:hAnsi="Segoe UI"/>
+      <w:sz w:val="14"/>
+    </w:rPr>
+    <w:tblPr>
+      <w:tblCellMar>
+        <w:top w:w="14" w:type="dxa"/>
+        <w:left w:w="14" w:type="dxa"/>
+        <w:bottom w:w="14" w:type="dxa"/>
+        <w:right w:w="14" w:type="dxa"/>
+      </w:tblCellMar>
+    </w:tblPr>
+    <w:tblStylePr w:type="firstRow">
+      <w:rPr>
+        <w:b/>
+        <w:bCs/>
+      </w:rPr>
+    </w:tblStylePr>
+    <w:tblStylePr w:type="lastRow">
+      <w:rPr>
+        <w:b w:val="0"/>
+        <w:bCs/>
+      </w:rPr>
+    </w:tblStylePr>
+    <w:tblStylePr w:type="firstCol">
+      <w:rPr>
+        <w:rFonts w:ascii="Segoe UI Semibold" w:hAnsi="Segoe UI Semibold"/>
+        <w:b w:val="0"/>
+        <w:bCs/>
+      </w:rPr>
+    </w:tblStylePr>
+    <w:tblStylePr w:type="lastCol">
+      <w:rPr>
+        <w:b w:val="0"/>
+        <w:bCs/>
+      </w:rPr>
+    </w:tblStylePr>
+    <w:tblStylePr w:type="band1Vert">
+      <w:tblPr/>
+      <w:tcPr>
+        <w:shd w:val="clear" w:color="auto" w:fill="F2F2F2" w:themeFill="background1" w:themeFillShade="F2"/>
+      </w:tcPr>
+    </w:tblStylePr>
+    <w:tblStylePr w:type="band1Horz">
+      <w:tblPr/>
+      <w:tcPr>
+        <w:shd w:val="clear" w:color="auto" w:fill="F2F2F2" w:themeFill="background1" w:themeFillShade="F2"/>
+      </w:tcPr>
+    </w:tblStylePr>
+  </w:style>
+  <w:style w:type="table" w:styleId="TableGrid">
+    <w:name w:val="Table Grid"/>
+    <w:basedOn w:val="TableNormal"/>
+    <w:uiPriority w:val="39"/>
+    <w:rsid w:val="002777CF"/>
+    <w:pPr>
+      <w:spacing w:after="0" w:line="240" w:lineRule="auto"/>
+    </w:pPr>
+    <w:tblPr>
+      <w:tblBorders>
+        <w:top w:val="single" w:sz="4" w:space="0" w:color="auto"/>
+        <w:left w:val="single" w:sz="4" w:space="0" w:color="auto"/>
+        <w:bottom w:val="single" w:sz="4" w:space="0" w:color="auto"/>
+        <w:right w:val="single" w:sz="4" w:space="0" w:color="auto"/>
+        <w:insideH w:val="single" w:sz="4" w:space="0" w:color="auto"/>
+        <w:insideV w:val="single" w:sz="4" w:space="0" w:color="auto"/>
+      </w:tblBorders>
+    </w:tblPr>
+  </w:style>
+  <w:style w:type="character" w:customStyle="1" w:styleId="s2">
+    <w:name w:val="s2"/>
+    <w:basedOn w:val="DefaultParagraphFont"/>
+    <w:rsid w:val="00EB5BAB"/>
+    <w:rPr>
+      <w:rFonts w:ascii="Segoe UI" w:hAnsi="Segoe UI" w:cs="Segoe UI" w:hint="default"/>
+      <w:color w:val="444444"/>
+      <w:sz w:val="24"/>
+      <w:szCs w:val="24"/>
+      <w:shd w:val="clear" w:color="auto" w:fill="FFFFFF"/>
+    </w:rPr>
+  </w:style>
+  <w:style w:type="character" w:customStyle="1" w:styleId="s3">
+    <w:name w:val="s3"/>
+    <w:basedOn w:val="DefaultParagraphFont"/>
+    <w:rsid w:val="00EB5BAB"/>
+    <w:rPr>
+      <w:rFonts w:ascii="Menlo" w:hAnsi="Menlo" w:cs="Menlo" w:hint="default"/>
+      <w:sz w:val="22"/>
+      <w:szCs w:val="22"/>
+    </w:rPr>
+  </w:style>
+  <w:style w:type="character" w:customStyle="1" w:styleId="s1">
+    <w:name w:val="s1"/>
+    <w:basedOn w:val="DefaultParagraphFont"/>
+    <w:rsid w:val="00EB5BAB"/>
+  </w:style>
+  <w:style w:type="paragraph" w:customStyle="1" w:styleId="p1">
+    <w:name w:val="p1"/>
+    <w:basedOn w:val="Normal"/>
+    <w:rsid w:val="004F4437"/>
+    <w:pPr>
+      <w:shd w:val="clear" w:color="auto" w:fill="F4F2F9"/>
+      <w:spacing w:after="0" w:line="240" w:lineRule="auto"/>
+    </w:pPr>
+    <w:rPr>
+      <w:rFonts w:ascii="Helvetica Neue" w:hAnsi="Helvetica Neue" w:cs="Times New Roman"/>
+      <w:color w:val="0072BE"/>
+    </w:rPr>
+  </w:style>
+  <w:style w:type="paragraph" w:customStyle="1" w:styleId="p2">
+    <w:name w:val="p2"/>
+    <w:basedOn w:val="Normal"/>
+    <w:rsid w:val="004F4437"/>
+    <w:pPr>
+      <w:shd w:val="clear" w:color="auto" w:fill="FFFFFF"/>
+      <w:spacing w:after="0" w:line="240" w:lineRule="auto"/>
+    </w:pPr>
+    <w:rPr>
+      <w:rFonts w:ascii="Segoe UI" w:hAnsi="Segoe UI" w:cs="Segoe UI"/>
+      <w:color w:val="444444"/>
+      <w:sz w:val="24"/>
+      <w:szCs w:val="24"/>
+    </w:rPr>
+  </w:style>
+  <w:style w:type="paragraph" w:customStyle="1" w:styleId="p3">
+    <w:name w:val="p3"/>
+    <w:basedOn w:val="Normal"/>
+    <w:rsid w:val="004F4437"/>
+    <w:pPr>
+      <w:shd w:val="clear" w:color="auto" w:fill="FFFFFF"/>
+      <w:spacing w:after="0" w:line="240" w:lineRule="auto"/>
+    </w:pPr>
+    <w:rPr>
+      <w:rFonts w:ascii="Segoe UI Light" w:hAnsi="Segoe UI Light" w:cs="Segoe UI Light"/>
+      <w:color w:val="444444"/>
+      <w:sz w:val="43"/>
+      <w:szCs w:val="43"/>
+    </w:rPr>
+  </w:style>
+  <w:style w:type="paragraph" w:styleId="BalloonText">
+    <w:name w:val="Balloon Text"/>
+    <w:basedOn w:val="Normal"/>
+    <w:link w:val="BalloonTextChar"/>
+    <w:uiPriority w:val="99"/>
+    <w:semiHidden/>
+    <w:unhideWhenUsed/>
+    <w:rsid w:val="00E31F31"/>
+    <w:pPr>
+      <w:spacing w:after="0" w:line="240" w:lineRule="auto"/>
+    </w:pPr>
+    <w:rPr>
+      <w:rFonts w:ascii="Segoe UI" w:hAnsi="Segoe UI" w:cs="Segoe UI"/>
+      <w:sz w:val="18"/>
+      <w:szCs w:val="18"/>
+    </w:rPr>
+  </w:style>
+  <w:style w:type="character" w:customStyle="1" w:styleId="BalloonTextChar">
+    <w:name w:val="Balloon Text Char"/>
+    <w:basedOn w:val="DefaultParagraphFont"/>
+    <w:link w:val="BalloonText"/>
+    <w:uiPriority w:val="99"/>
+    <w:semiHidden/>
+    <w:rsid w:val="00E31F31"/>
+    <w:rPr>
+      <w:rFonts w:ascii="Segoe UI" w:hAnsi="Segoe UI" w:cs="Segoe UI"/>
+      <w:sz w:val="18"/>
+      <w:szCs w:val="18"/>
+    </w:rPr>
+  </w:style>
+</w:styles>
+</file>
+
+<file path=word/stylesWithEffects.xml><?xml version="1.0" encoding="utf-8"?>
+<w:styles xmlns:wpc="http://schemas.microsoft.com/office/word/2010/wordprocessingCanvas" xmlns:mc="http://schemas.openxmlformats.org/markup-compatibility/2006" xmlns:o="urn:schemas-microsoft-com:office:office" xmlns:r="http://schemas.openxmlformats.org/officeDocument/2006/relationships" xmlns:m="http://schemas.openxmlformats.org/officeDocument/2006/math" xmlns:v="urn:schemas-microsoft-com:vml" xmlns:wp14="http://schemas.microsoft.com/office/word/2010/wordprocessingDrawing" xmlns:wp="http://schemas.openxmlformats.org/drawingml/2006/wordprocessingDrawing" xmlns:w10="urn:schemas-microsoft-com:office:word" xmlns:w="http://schemas.openxmlformats.org/wordprocessingml/2006/main" xmlns:w14="http://schemas.microsoft.com/office/word/2010/wordml" xmlns:wpg="http://schemas.microsoft.com/office/word/2010/wordprocessingGroup" xmlns:wpi="http://schemas.microsoft.com/office/word/2010/wordprocessingInk" xmlns:wne="http://schemas.microsoft.com/office/word/2006/wordml" xmlns:wps="http://schemas.microsoft.com/office/word/2010/wordprocessingShape" mc:Ignorable="w14 wp14">
+  <w:docDefaults>
+    <w:rPrDefault>
+      <w:rPr>
+        <w:rFonts w:asciiTheme="minorHAnsi" w:eastAsiaTheme="minorHAnsi" w:hAnsiTheme="minorHAnsi" w:cstheme="minorBidi"/>
+        <w:sz w:val="22"/>
+        <w:szCs w:val="22"/>
+        <w:lang w:val="en-US" w:eastAsia="en-US" w:bidi="ar-SA"/>
+      </w:rPr>
+    </w:rPrDefault>
+    <w:pPrDefault>
+      <w:pPr>
+        <w:spacing w:after="160" w:line="259" w:lineRule="auto"/>
+      </w:pPr>
+    </w:pPrDefault>
+  </w:docDefaults>
+  <w:latentStyles w:defLockedState="0" w:defUIPriority="99" w:defSemiHidden="1" w:defUnhideWhenUsed="1" w:defQFormat="0" w:count="267">
+    <w:lsdException w:name="Normal" w:semiHidden="0" w:uiPriority="0" w:unhideWhenUsed="0" w:qFormat="1"/>
+    <w:lsdException w:name="heading 1" w:semiHidden="0" w:uiPriority="9" w:unhideWhenUsed="0" w:qFormat="1"/>
+    <w:lsdException w:name="heading 2" w:uiPriority="9" w:qFormat="1"/>
+    <w:lsdException w:name="heading 3" w:uiPriority="9" w:qFormat="1"/>
+    <w:lsdException w:name="heading 4" w:uiPriority="9" w:qFormat="1"/>
+    <w:lsdException w:name="heading 5" w:uiPriority="9" w:qFormat="1"/>
+    <w:lsdException w:name="heading 6" w:uiPriority="9" w:qFormat="1"/>
+    <w:lsdException w:name="heading 7" w:uiPriority="9" w:qFormat="1"/>
+    <w:lsdException w:name="heading 8" w:uiPriority="9" w:qFormat="1"/>
+    <w:lsdException w:name="heading 9" w:uiPriority="9" w:qFormat="1"/>
+    <w:lsdException w:name="toc 1" w:uiPriority="39"/>
+    <w:lsdException w:name="toc 2" w:uiPriority="39"/>
+    <w:lsdException w:name="toc 3" w:uiPriority="39"/>
+    <w:lsdException w:name="toc 4" w:uiPriority="39"/>
+    <w:lsdException w:name="toc 5" w:uiPriority="39"/>
+    <w:lsdException w:name="toc 6" w:uiPriority="39"/>
+    <w:lsdException w:name="toc 7" w:uiPriority="39"/>
+    <w:lsdException w:name="toc 8" w:uiPriority="39"/>
+    <w:lsdException w:name="toc 9" w:uiPriority="39"/>
+    <w:lsdException w:name="caption" w:uiPriority="35" w:qFormat="1"/>
+    <w:lsdException w:name="Title" w:semiHidden="0" w:uiPriority="10" w:unhideWhenUsed="0" w:qFormat="1"/>
+    <w:lsdException w:name="Default Paragraph Font" w:uiPriority="1"/>
+    <w:lsdException w:name="Subtitle" w:semiHidden="0" w:uiPriority="11" w:unhideWhenUsed="0" w:qFormat="1"/>
+    <w:lsdException w:name="Strong" w:semiHidden="0" w:uiPriority="22" w:unhideWhenUsed="0" w:qFormat="1"/>
+    <w:lsdException w:name="Emphasis" w:semiHidden="0" w:uiPriority="20" w:unhideWhenUsed="0" w:qFormat="1"/>
+    <w:lsdException w:name="Table Grid" w:semiHidden="0" w:uiPriority="39" w:unhideWhenUsed="0"/>
+    <w:lsdException w:name="Placeholder Text" w:unhideWhenUsed="0"/>
+    <w:lsdException w:name="No Spacing" w:semiHidden="0" w:uiPriority="1" w:unhideWhenUsed="0" w:qFormat="1"/>
+    <w:lsdException w:name="Light Shading" w:semiHidden="0" w:uiPriority="60" w:unhideWhenUsed="0"/>
+    <w:lsdException w:name="Light List" w:semiHidden="0" w:uiPriority="61" w:unhideWhenUsed="0"/>
+    <w:lsdException w:name="Light Grid" w:semiHidden="0" w:uiPriority="62" w:unhideWhenUsed="0"/>
+    <w:lsdException w:name="Medium Shading 1" w:semiHidden="0" w:uiPriority="63" w:unhideWhenUsed="0"/>
+    <w:lsdException w:name="Medium Shading 2" w:semiHidden="0" w:uiPriority="64" w:unhideWhenUsed="0"/>
+    <w:lsdException w:name="Medium List 1" w:semiHidden="0" w:uiPriority="65" w:unhideWhenUsed="0"/>
+    <w:lsdException w:name="Medium List 2" w:semiHidden="0" w:uiPriority="66" w:unhideWhenUsed="0"/>
+    <w:lsdException w:name="Medium Grid 1" w:semiHidden="0" w:uiPriority="67" w:unhideWhenUsed="0"/>
+    <w:lsdException w:name="Medium Grid 2" w:semiHidden="0" w:uiPriority="68" w:unhideWhenUsed="0"/>
+    <w:lsdException w:name="Medium Grid 3" w:semiHidden="0" w:uiPriority="69" w:unhideWhenUsed="0"/>
+    <w:lsdException w:name="Dark List" w:semiHidden="0" w:uiPriority="70" w:unhideWhenUsed="0"/>
+    <w:lsdException w:name="Colorful Shading" w:semiHidden="0" w:uiPriority="71" w:unhideWhenUsed="0"/>
+    <w:lsdException w:name="Colorful List" w:semiHidden="0" w:uiPriority="72" w:unhideWhenUsed="0"/>
+    <w:lsdException w:name="Colorful Grid" w:semiHidden="0" w:uiPriority="73" w:unhideWhenUsed="0"/>
+    <w:lsdException w:name="Light Shading Accent 1" w:semiHidden="0" w:uiPriority="60" w:unhideWhenUsed="0"/>
+    <w:lsdException w:name="Light List Accent 1" w:semiHidden="0" w:uiPriority="61" w:unhideWhenUsed="0"/>
+    <w:lsdException w:name="Light Grid Accent 1" w:semiHidden="0" w:uiPriority="62" w:unhideWhenUsed="0"/>
+    <w:lsdException w:name="Medium Shading 1 Accent 1" w:semiHidden="0" w:uiPriority="63" w:unhideWhenUsed="0"/>
+    <w:lsdException w:name="Medium Shading 2 Accent 1" w:semiHidden="0" w:uiPriority="64" w:unhideWhenUsed="0"/>
+    <w:lsdException w:name="Medium List 1 Accent 1" w:semiHidden="0" w:uiPriority="65" w:unhideWhenUsed="0"/>
+    <w:lsdException w:name="Revision" w:unhideWhenUsed="0"/>
+    <w:lsdException w:name="List Paragraph" w:semiHidden="0" w:uiPriority="34" w:unhideWhenUsed="0" w:qFormat="1"/>
+    <w:lsdException w:name="Quote" w:semiHidden="0" w:uiPriority="29" w:unhideWhenUsed="0" w:qFormat="1"/>
+    <w:lsdException w:name="Intense Quote" w:semiHidden="0" w:uiPriority="30" w:unhideWhenUsed="0" w:qFormat="1"/>
+    <w:lsdException w:name="Medium List 2 Accent 1" w:semiHidden="0" w:uiPriority="66" w:unhideWhenUsed="0"/>
+    <w:lsdException w:name="Medium Grid 1 Accent 1" w:semiHidden="0" w:uiPriority="67" w:unhideWhenUsed="0"/>
+    <w:lsdException w:name="Medium Grid 2 Accent 1" w:semiHidden="0" w:uiPriority="68" w:unhideWhenUsed="0"/>
+    <w:lsdException w:name="Medium Grid 3 Accent 1" w:semiHidden="0" w:uiPriority="69" w:unhideWhenUsed="0"/>
+    <w:lsdException w:name="Dark List Accent 1" w:semiHidden="0" w:uiPriority="70" w:unhideWhenUsed="0"/>
+    <w:lsdException w:name="Colorful Shading Accent 1" w:semiHidden="0" w:uiPriority="71" w:unhideWhenUsed="0"/>
+    <w:lsdException w:name="Colorful List Accent 1" w:semiHidden="0" w:uiPriority="72" w:unhideWhenUsed="0"/>
+    <w:lsdException w:name="Colorful Grid Accent 1" w:semiHidden="0" w:uiPriority="73" w:unhideWhenUsed="0"/>
+    <w:lsdException w:name="Light Shading Accent 2" w:semiHidden="0" w:uiPriority="60" w:unhideWhenUsed="0"/>
+    <w:lsdException w:name="Light List Accent 2" w:semiHidden="0" w:uiPriority="61" w:unhideWhenUsed="0"/>
+    <w:lsdException w:name="Light Grid Accent 2" w:semiHidden="0" w:uiPriority="62" w:unhideWhenUsed="0"/>
+    <w:lsdException w:name="Medium Shading 1 Accent 2" w:semiHidden="0" w:uiPriority="63" w:unhideWhenUsed="0"/>
+    <w:lsdException w:name="Medium Shading 2 Accent 2" w:semiHidden="0" w:uiPriority="64" w:unhideWhenUsed="0"/>
+    <w:lsdException w:name="Medium List 1 Accent 2" w:semiHidden="0" w:uiPriority="65" w:unhideWhenUsed="0"/>
+    <w:lsdException w:name="Medium List 2 Accent 2" w:semiHidden="0" w:uiPriority="66" w:unhideWhenUsed="0"/>
+    <w:lsdException w:name="Medium Grid 1 Accent 2" w:semiHidden="0" w:uiPriority="67" w:unhideWhenUsed="0"/>
+    <w:lsdException w:name="Medium Grid 2 Accent 2" w:semiHidden="0" w:uiPriority="68" w:unhideWhenUsed="0"/>
+    <w:lsdException w:name="Medium Grid 3 Accent 2" w:semiHidden="0" w:uiPriority="69" w:unhideWhenUsed="0"/>
+    <w:lsdException w:name="Dark List Accent 2" w:semiHidden="0" w:uiPriority="70" w:unhideWhenUsed="0"/>
+    <w:lsdException w:name="Colorful Shading Accent 2" w:semiHidden="0" w:uiPriority="71" w:unhideWhenUsed="0"/>
+    <w:lsdException w:name="Colorful List Accent 2" w:semiHidden="0" w:uiPriority="72" w:unhideWhenUsed="0"/>
+    <w:lsdException w:name="Colorful Grid Accent 2" w:semiHidden="0" w:uiPriority="73" w:unhideWhenUsed="0"/>
+    <w:lsdException w:name="Light Shading Accent 3" w:semiHidden="0" w:uiPriority="60" w:unhideWhenUsed="0"/>
+    <w:lsdException w:name="Light List Accent 3" w:semiHidden="0" w:uiPriority="61" w:unhideWhenUsed="0"/>
+    <w:lsdException w:name="Light Grid Accent 3" w:semiHidden="0" w:uiPriority="62" w:unhideWhenUsed="0"/>
+    <w:lsdException w:name="Medium Shading 1 Accent 3" w:semiHidden="0" w:uiPriority="63" w:unhideWhenUsed="0"/>
+    <w:lsdException w:name="Medium Shading 2 Accent 3" w:semiHidden="0" w:uiPriority="64" w:unhideWhenUsed="0"/>
+    <w:lsdException w:name="Medium List 1 Accent 3" w:semiHidden="0" w:uiPriority="65" w:unhideWhenUsed="0"/>
+    <w:lsdException w:name="Medium List 2 Accent 3" w:semiHidden="0" w:uiPriority="66" w:unhideWhenUsed="0"/>
+    <w:lsdException w:name="Medium Grid 1 Accent 3" w:semiHidden="0" w:uiPriority="67" w:unhideWhenUsed="0"/>
+    <w:lsdException w:name="Medium Grid 2 Accent 3" w:semiHidden="0" w:uiPriority="68" w:unhideWhenUsed="0"/>
+    <w:lsdException w:name="Medium Grid 3 Accent 3" w:semiHidden="0" w:uiPriority="69" w:unhideWhenUsed="0"/>
+    <w:lsdException w:name="Dark List Accent 3" w:semiHidden="0" w:uiPriority="70" w:unhideWhenUsed="0"/>
+    <w:lsdException w:name="Colorful Shading Accent 3" w:semiHidden="0" w:uiPriority="71" w:unhideWhenUsed="0"/>
+    <w:lsdException w:name="Colorful List Accent 3" w:semiHidden="0" w:uiPriority="72" w:unhideWhenUsed="0"/>
+    <w:lsdException w:name="Colorful Grid Accent 3" w:semiHidden="0" w:uiPriority="73" w:unhideWhenUsed="0"/>
+    <w:lsdException w:name="Light Shading Accent 4" w:semiHidden="0" w:uiPriority="60" w:unhideWhenUsed="0"/>
+    <w:lsdException w:name="Light List Accent 4" w:semiHidden="0" w:uiPriority="61" w:unhideWhenUsed="0"/>
+    <w:lsdException w:name="Light Grid Accent 4" w:semiHidden="0" w:uiPriority="62" w:unhideWhenUsed="0"/>
+    <w:lsdException w:name="Medium Shading 1 Accent 4" w:semiHidden="0" w:uiPriority="63" w:unhideWhenUsed="0"/>
+    <w:lsdException w:name="Medium Shading 2 Accent 4" w:semiHidden="0" w:uiPriority="64" w:unhideWhenUsed="0"/>
+    <w:lsdException w:name="Medium List 1 Accent 4" w:semiHidden="0" w:uiPriority="65" w:unhideWhenUsed="0"/>
+    <w:lsdException w:name="Medium List 2 Accent 4" w:semiHidden="0" w:uiPriority="66" w:unhideWhenUsed="0"/>
+    <w:lsdException w:name="Medium Grid 1 Accent 4" w:semiHidden="0" w:uiPriority="67" w:unhideWhenUsed="0"/>
+    <w:lsdException w:name="Medium Grid 2 Accent 4" w:semiHidden="0" w:uiPriority="68" w:unhideWhenUsed="0"/>
+    <w:lsdException w:name="Medium Grid 3 Accent 4" w:semiHidden="0" w:uiPriority="69" w:unhideWhenUsed="0"/>
+    <w:lsdException w:name="Dark List Accent 4" w:semiHidden="0" w:uiPriority="70" w:unhideWhenUsed="0"/>
+    <w:lsdException w:name="Colorful Shading Accent 4" w:semiHidden="0" w:uiPriority="71" w:unhideWhenUsed="0"/>
+    <w:lsdException w:name="Colorful List Accent 4" w:semiHidden="0" w:uiPriority="72" w:unhideWhenUsed="0"/>
+    <w:lsdException w:name="Colorful Grid Accent 4" w:semiHidden="0" w:uiPriority="73" w:unhideWhenUsed="0"/>
+    <w:lsdException w:name="Light Shading Accent 5" w:semiHidden="0" w:uiPriority="60" w:unhideWhenUsed="0"/>
+    <w:lsdException w:name="Light List Accent 5" w:semiHidden="0" w:uiPriority="61" w:unhideWhenUsed="0"/>
+    <w:lsdException w:name="Light Grid Accent 5" w:semiHidden="0" w:uiPriority="62" w:unhideWhenUsed="0"/>
+    <w:lsdException w:name="Medium Shading 1 Accent 5" w:semiHidden="0" w:uiPriority="63" w:unhideWhenUsed="0"/>
+    <w:lsdException w:name="Medium Shading 2 Accent 5" w:semiHidden="0" w:uiPriority="64" w:unhideWhenUsed="0"/>
+    <w:lsdException w:name="Medium List 1 Accent 5" w:semiHidden="0" w:uiPriority="65" w:unhideWhenUsed="0"/>
+    <w:lsdException w:name="Medium List 2 Accent 5" w:semiHidden="0" w:uiPriority="66" w:unhideWhenUsed="0"/>
+    <w:lsdException w:name="Medium Grid 1 Accent 5" w:semiHidden="0" w:uiPriority="67" w:unhideWhenUsed="0"/>
+    <w:lsdException w:name="Medium Grid 2 Accent 5" w:semiHidden="0" w:uiPriority="68" w:unhideWhenUsed="0"/>
+    <w:lsdException w:name="Medium Grid 3 Accent 5" w:semiHidden="0" w:uiPriority="69" w:unhideWhenUsed="0"/>
+    <w:lsdException w:name="Dark List Accent 5" w:semiHidden="0" w:uiPriority="70" w:unhideWhenUsed="0"/>
+    <w:lsdException w:name="Colorful Shading Accent 5" w:semiHidden="0" w:uiPriority="71" w:unhideWhenUsed="0"/>
+    <w:lsdException w:name="Colorful List Accent 5" w:semiHidden="0" w:uiPriority="72" w:unhideWhenUsed="0"/>
+    <w:lsdException w:name="Colorful Grid Accent 5" w:semiHidden="0" w:uiPriority="73" w:unhideWhenUsed="0"/>
+    <w:lsdException w:name="Light Shading Accent 6" w:semiHidden="0" w:uiPriority="60" w:unhideWhenUsed="0"/>
+    <w:lsdException w:name="Light List Accent 6" w:semiHidden="0" w:uiPriority="61" w:unhideWhenUsed="0"/>
+    <w:lsdException w:name="Light Grid Accent 6" w:semiHidden="0" w:uiPriority="62" w:unhideWhenUsed="0"/>
+    <w:lsdException w:name="Medium Shading 1 Accent 6" w:semiHidden="0" w:uiPriority="63" w:unhideWhenUsed="0"/>
+    <w:lsdException w:name="Medium Shading 2 Accent 6" w:semiHidden="0" w:uiPriority="64" w:unhideWhenUsed="0"/>
+    <w:lsdException w:name="Medium List 1 Accent 6" w:semiHidden="0" w:uiPriority="65" w:unhideWhenUsed="0"/>
+    <w:lsdException w:name="Medium List 2 Accent 6" w:semiHidden="0" w:uiPriority="66" w:unhideWhenUsed="0"/>
+    <w:lsdException w:name="Medium Grid 1 Accent 6" w:semiHidden="0" w:uiPriority="67" w:unhideWhenUsed="0"/>
+    <w:lsdException w:name="Medium Grid 2 Accent 6" w:semiHidden="0" w:uiPriority="68" w:unhideWhenUsed="0"/>
+    <w:lsdException w:name="Medium Grid 3 Accent 6" w:semiHidden="0" w:uiPriority="69" w:unhideWhenUsed="0"/>
+    <w:lsdException w:name="Dark List Accent 6" w:semiHidden="0" w:uiPriority="70" w:unhideWhenUsed="0"/>
+    <w:lsdException w:name="Colorful Shading Accent 6" w:semiHidden="0" w:uiPriority="71" w:unhideWhenUsed="0"/>
+    <w:lsdException w:name="Colorful List Accent 6" w:semiHidden="0" w:uiPriority="72" w:unhideWhenUsed="0"/>
+    <w:lsdException w:name="Colorful Grid Accent 6" w:semiHidden="0" w:uiPriority="73" w:unhideWhenUsed="0"/>
+    <w:lsdException w:name="Subtle Emphasis" w:semiHidden="0" w:uiPriority="19" w:unhideWhenUsed="0" w:qFormat="1"/>
+    <w:lsdException w:name="Intense Emphasis" w:semiHidden="0" w:uiPriority="21" w:unhideWhenUsed="0" w:qFormat="1"/>
+    <w:lsdException w:name="Subtle Reference" w:semiHidden="0" w:uiPriority="31" w:unhideWhenUsed="0" w:qFormat="1"/>
+    <w:lsdException w:name="Intense Reference" w:semiHidden="0" w:uiPriority="32" w:unhideWhenUsed="0" w:qFormat="1"/>
+    <w:lsdException w:name="Book Title" w:semiHidden="0" w:uiPriority="33" w:unhideWhenUsed="0" w:qFormat="1"/>
+    <w:lsdException w:name="Bibliography" w:uiPriority="37"/>
+    <w:lsdException w:name="TOC Heading" w:uiPriority="39" w:qFormat="1"/>
+  </w:latentStyles>
+  <w:style w:type="paragraph" w:default="1" w:styleId="Normal">
+    <w:name w:val="Normal"/>
+    <w:qFormat/>
+  </w:style>
+  <w:style w:type="paragraph" w:styleId="Heading1">
+    <w:name w:val="heading 1"/>
+    <w:basedOn w:val="Normal"/>
+    <w:next w:val="Normal"/>
+    <w:link w:val="Heading1Char"/>
+    <w:autoRedefine/>
+    <w:uiPriority w:val="9"/>
+    <w:qFormat/>
+    <w:rsid w:val="00D80A55"/>
+    <w:pPr>
+      <w:keepNext/>
+      <w:keepLines/>
+      <w:pBdr>
+        <w:bottom w:val="single" w:sz="6" w:space="1" w:color="808080" w:themeColor="background1" w:themeShade="80"/>
+      </w:pBdr>
+      <w:spacing w:before="200" w:after="60"/>
+      <w:outlineLvl w:val="0"/>
+    </w:pPr>
+    <w:rPr>
+      <w:rFonts w:ascii="Segoe UI Semibold" w:eastAsiaTheme="majorEastAsia" w:hAnsi="Segoe UI Semibold" w:cs="Segoe UI Semibold"/>
+      <w:sz w:val="20"/>
+      <w:szCs w:val="32"/>
+    </w:rPr>
+  </w:style>
+  <w:style w:type="paragraph" w:styleId="Heading2">
+    <w:name w:val="heading 2"/>
+    <w:basedOn w:val="Normal"/>
+    <w:next w:val="Normal"/>
+    <w:link w:val="Heading2Char"/>
+    <w:uiPriority w:val="9"/>
+    <w:unhideWhenUsed/>
+    <w:qFormat/>
+    <w:rsid w:val="00AB15C4"/>
+    <w:pPr>
+      <w:keepNext/>
+      <w:keepLines/>
+      <w:spacing w:before="40" w:after="0"/>
+      <w:outlineLvl w:val="1"/>
+    </w:pPr>
+    <w:rPr>
+      <w:rFonts w:asciiTheme="majorHAnsi" w:eastAsiaTheme="majorEastAsia" w:hAnsiTheme="majorHAnsi" w:cstheme="majorBidi"/>
+      <w:color w:val="2E74B5" w:themeColor="accent1" w:themeShade="BF"/>
+      <w:sz w:val="26"/>
+      <w:szCs w:val="26"/>
+    </w:rPr>
+  </w:style>
+  <w:style w:type="character" w:default="1" w:styleId="DefaultParagraphFont">
+    <w:name w:val="Default Paragraph Font"/>
+    <w:uiPriority w:val="1"/>
+    <w:semiHidden/>
+    <w:unhideWhenUsed/>
+  </w:style>
+  <w:style w:type="table" w:default="1" w:styleId="TableNormal">
+    <w:name w:val="Normal Table"/>
+    <w:uiPriority w:val="99"/>
+    <w:semiHidden/>
+    <w:unhideWhenUsed/>
+    <w:tblPr>
+      <w:tblInd w:w="0" w:type="dxa"/>
+      <w:tblCellMar>
+        <w:top w:w="0" w:type="dxa"/>
+        <w:left w:w="108" w:type="dxa"/>
+        <w:bottom w:w="0" w:type="dxa"/>
+        <w:right w:w="108" w:type="dxa"/>
+      </w:tblCellMar>
+    </w:tblPr>
+  </w:style>
+  <w:style w:type="numbering" w:default="1" w:styleId="NoList">
+    <w:name w:val="No List"/>
+    <w:uiPriority w:val="99"/>
+    <w:semiHidden/>
+    <w:unhideWhenUsed/>
+  </w:style>
+  <w:style w:type="paragraph" w:styleId="NoSpacing">
+    <w:name w:val="No Spacing"/>
+    <w:uiPriority w:val="1"/>
+    <w:qFormat/>
+    <w:rsid w:val="002D5E2E"/>
+    <w:pPr>
+      <w:spacing w:after="0" w:line="240" w:lineRule="auto"/>
+    </w:pPr>
+  </w:style>
+  <w:style w:type="character" w:customStyle="1" w:styleId="Heading1Char">
+    <w:name w:val="Heading 1 Char"/>
+    <w:basedOn w:val="DefaultParagraphFont"/>
+    <w:link w:val="Heading1"/>
+    <w:uiPriority w:val="9"/>
+    <w:rsid w:val="00D80A55"/>
+    <w:rPr>
+      <w:rFonts w:ascii="Segoe UI Semibold" w:eastAsiaTheme="majorEastAsia" w:hAnsi="Segoe UI Semibold" w:cs="Segoe UI Semibold"/>
+      <w:sz w:val="20"/>
+      <w:szCs w:val="32"/>
+    </w:rPr>
+  </w:style>
+  <w:style w:type="character" w:customStyle="1" w:styleId="Heading2Char">
+    <w:name w:val="Heading 2 Char"/>
+    <w:basedOn w:val="DefaultParagraphFont"/>
+    <w:link w:val="Heading2"/>
+    <w:uiPriority w:val="9"/>
+    <w:rsid w:val="00AB15C4"/>
+    <w:rPr>
+      <w:rFonts w:asciiTheme="majorHAnsi" w:eastAsiaTheme="majorEastAsia" w:hAnsiTheme="majorHAnsi" w:cstheme="majorBidi"/>
+      <w:color w:val="2E74B5" w:themeColor="accent1" w:themeShade="BF"/>
+      <w:sz w:val="26"/>
+      <w:szCs w:val="26"/>
+    </w:rPr>
+  </w:style>
+  <w:style w:type="paragraph" w:styleId="IntenseQuote">
+    <w:name w:val="Intense Quote"/>
+    <w:basedOn w:val="Normal"/>
+    <w:next w:val="Normal"/>
+    <w:link w:val="IntenseQuoteChar"/>
+    <w:uiPriority w:val="30"/>
+    <w:qFormat/>
+    <w:rsid w:val="00AB15C4"/>
+    <w:pPr>
+      <w:pBdr>
+        <w:top w:val="single" w:sz="4" w:space="10" w:color="5B9BD5" w:themeColor="accent1"/>
+        <w:bottom w:val="single" w:sz="4" w:space="10" w:color="5B9BD5" w:themeColor="accent1"/>
+      </w:pBdr>
+      <w:spacing w:before="360" w:after="360"/>
+      <w:ind w:left="864" w:right="864"/>
+      <w:jc w:val="center"/>
+    </w:pPr>
+    <w:rPr>
+      <w:i/>
+      <w:iCs/>
+      <w:color w:val="5B9BD5" w:themeColor="accent1"/>
+    </w:rPr>
+  </w:style>
+  <w:style w:type="character" w:customStyle="1" w:styleId="IntenseQuoteChar">
+    <w:name w:val="Intense Quote Char"/>
+    <w:basedOn w:val="DefaultParagraphFont"/>
+    <w:link w:val="IntenseQuote"/>
+    <w:uiPriority w:val="30"/>
+    <w:rsid w:val="00AB15C4"/>
+    <w:rPr>
+      <w:i/>
+      <w:iCs/>
+      <w:color w:val="5B9BD5" w:themeColor="accent1"/>
+    </w:rPr>
+  </w:style>
+  <w:style w:type="paragraph" w:customStyle="1" w:styleId="Table">
+    <w:name w:val="Table"/>
+    <w:basedOn w:val="Normal"/>
+    <w:link w:val="TableChar"/>
+    <w:qFormat/>
+    <w:rsid w:val="00393190"/>
+    <w:pPr>
+      <w:spacing w:after="0" w:line="240" w:lineRule="auto"/>
+    </w:pPr>
+    <w:rPr>
+      <w:rFonts w:ascii="Segoe UI" w:hAnsi="Segoe UI"/>
+      <w:sz w:val="14"/>
+    </w:rPr>
+  </w:style>
+  <w:style w:type="paragraph" w:customStyle="1" w:styleId="Tablekey">
+    <w:name w:val="Table key"/>
+    <w:basedOn w:val="Table"/>
+    <w:link w:val="TablekeyChar"/>
+    <w:qFormat/>
+    <w:rsid w:val="00183622"/>
+    <w:rPr>
+      <w:rFonts w:ascii="Lucida Grande" w:hAnsi="Lucida Grande" w:cs="Segoe UI Semibold"/>
+      <w:bCs/>
+    </w:rPr>
+  </w:style>
+  <w:style w:type="character" w:customStyle="1" w:styleId="TableChar">
+    <w:name w:val="Table Char"/>
+    <w:basedOn w:val="DefaultParagraphFont"/>
+    <w:link w:val="Table"/>
+    <w:rsid w:val="00393190"/>
+    <w:rPr>
+      <w:rFonts w:ascii="Segoe UI" w:hAnsi="Segoe UI"/>
+      <w:sz w:val="14"/>
+    </w:rPr>
+  </w:style>
+  <w:style w:type="character" w:customStyle="1" w:styleId="TablekeyChar">
+    <w:name w:val="Table key Char"/>
+    <w:basedOn w:val="TableChar"/>
+    <w:link w:val="Tablekey"/>
+    <w:rsid w:val="00183622"/>
+    <w:rPr>
+      <w:rFonts w:ascii="Lucida Grande" w:hAnsi="Lucida Grande" w:cs="Segoe UI Semibold"/>
+      <w:bCs/>
+      <w:sz w:val="14"/>
+    </w:rPr>
+  </w:style>
+  <w:style w:type="character" w:styleId="Hyperlink">
+    <w:name w:val="Hyperlink"/>
+    <w:basedOn w:val="DefaultParagraphFont"/>
+    <w:uiPriority w:val="99"/>
+    <w:unhideWhenUsed/>
+    <w:rsid w:val="00B03B07"/>
+    <w:rPr>
+      <w:color w:val="0563C1" w:themeColor="hyperlink"/>
+      <w:u w:val="single"/>
+    </w:rPr>
+  </w:style>
+  <w:style w:type="paragraph" w:styleId="Header">
+    <w:name w:val="header"/>
+    <w:basedOn w:val="Normal"/>
+    <w:link w:val="HeaderChar"/>
+    <w:uiPriority w:val="99"/>
+    <w:unhideWhenUsed/>
+    <w:rsid w:val="00CC00D3"/>
+    <w:pPr>
+      <w:tabs>
+        <w:tab w:val="center" w:pos="4680"/>
+        <w:tab w:val="right" w:pos="9360"/>
+      </w:tabs>
+      <w:spacing w:after="0" w:line="240" w:lineRule="auto"/>
+    </w:pPr>
+  </w:style>
+  <w:style w:type="character" w:customStyle="1" w:styleId="HeaderChar">
+    <w:name w:val="Header Char"/>
+    <w:basedOn w:val="DefaultParagraphFont"/>
+    <w:link w:val="Header"/>
+    <w:uiPriority w:val="99"/>
+    <w:rsid w:val="00CC00D3"/>
+  </w:style>
+  <w:style w:type="paragraph" w:styleId="Footer">
+    <w:name w:val="footer"/>
+    <w:basedOn w:val="Normal"/>
+    <w:link w:val="FooterChar"/>
+    <w:uiPriority w:val="99"/>
+    <w:unhideWhenUsed/>
+    <w:rsid w:val="00CC00D3"/>
+    <w:pPr>
+      <w:tabs>
+        <w:tab w:val="center" w:pos="4680"/>
+        <w:tab w:val="right" w:pos="9360"/>
+      </w:tabs>
+      <w:spacing w:after="0" w:line="240" w:lineRule="auto"/>
+    </w:pPr>
+  </w:style>
+  <w:style w:type="character" w:customStyle="1" w:styleId="FooterChar">
+    <w:name w:val="Footer Char"/>
+    <w:basedOn w:val="DefaultParagraphFont"/>
+    <w:link w:val="Footer"/>
+    <w:uiPriority w:val="99"/>
+    <w:rsid w:val="00CC00D3"/>
+  </w:style>
+  <w:style w:type="character" w:styleId="FollowedHyperlink">
+    <w:name w:val="FollowedHyperlink"/>
+    <w:basedOn w:val="DefaultParagraphFont"/>
+    <w:uiPriority w:val="99"/>
+    <w:semiHidden/>
+    <w:unhideWhenUsed/>
+    <w:rsid w:val="00C22CC2"/>
+    <w:rPr>
+      <w:color w:val="954F72" w:themeColor="followedHyperlink"/>
+      <w:u w:val="single"/>
+    </w:rPr>
+  </w:style>
+  <w:style w:type="table" w:customStyle="1" w:styleId="PlainTable4">
     <w:name w:val="Plain Table 4"/>
     <w:basedOn w:val="TableNormal"/>
     <w:uiPriority w:val="44"/>
@@ -8707,7 +9117,7 @@
   <a:extraClrSchemeLst/>
   <a:extLst>
     <a:ext uri="{05A4C25C-085E-4340-85A3-A5531E510DB2}">
-      <thm15:themeFamily xmlns:thm15="http://schemas.microsoft.com/office/thememl/2012/main" name="Office Theme" id="{62F939B6-93AF-4DB8-9C6B-D6C7DFDC589F}" vid="{4A3C46E8-61CC-4603-A589-7422A47A8E4A}"/>
+      <thm15:themeFamily xmlns:thm15="http://schemas.microsoft.com/office/thememl/2012/main" xmlns="" name="Office Theme" id="{62F939B6-93AF-4DB8-9C6B-D6C7DFDC589F}" vid="{4A3C46E8-61CC-4603-A589-7422A47A8E4A}"/>
     </a:ext>
   </a:extLst>
 </a:theme>
@@ -8718,7 +9128,7 @@
 </file>
 
 <file path=customXml/itemProps1.xml><?xml version="1.0" encoding="utf-8"?>
-<ds:datastoreItem xmlns:ds="http://schemas.openxmlformats.org/officeDocument/2006/customXml" ds:itemID="{754D515F-A563-4130-9A93-4AA9E0A7E694}">
+<ds:datastoreItem xmlns:ds="http://schemas.openxmlformats.org/officeDocument/2006/customXml" ds:itemID="{DA92122E-57E2-4CEE-942E-24F527B53470}">
   <ds:schemaRefs>
     <ds:schemaRef ds:uri="http://schemas.openxmlformats.org/officeDocument/2006/bibliography"/>
   </ds:schemaRefs>

</xml_diff>